<commit_message>
Moving to chapel, will continue there
</commit_message>
<xml_diff>
--- a/Term Paper.docx
+++ b/Term Paper.docx
@@ -86,6 +86,7 @@
           <w:rFonts w:ascii="Times New Roman" w:hAnsi="Times New Roman" w:cs="Times New Roman"/>
           <w:b/>
           <w:sz w:val="24"/>
+          <w:lang w:val="en-US"/>
         </w:rPr>
       </w:pPr>
       <w:r>
@@ -95,56 +96,1874 @@
           <w:sz w:val="24"/>
         </w:rPr>
         <w:t>180202003</w:t>
+      </w:r>
+    </w:p>
+    <w:p>
+      <w:pPr>
+        <w:spacing w:line="480" w:lineRule="auto"/>
+        <w:jc w:val="center"/>
+        <w:rPr>
+          <w:rFonts w:ascii="Times New Roman" w:hAnsi="Times New Roman" w:cs="Times New Roman"/>
+          <w:b/>
+          <w:sz w:val="24"/>
+        </w:rPr>
+      </w:pPr>
+      <w:r>
+        <w:rPr>
+          <w:rFonts w:ascii="Times New Roman" w:hAnsi="Times New Roman" w:cs="Times New Roman"/>
+          <w:b/>
+          <w:sz w:val="24"/>
+        </w:rPr>
+        <w:t>JUNE 2022</w:t>
+      </w:r>
+    </w:p>
+    <w:p>
+      <w:pPr>
+        <w:jc w:val="center"/>
+        <w:rPr>
+          <w:rFonts w:ascii="Times New Roman" w:hAnsi="Times New Roman" w:cs="Times New Roman"/>
+          <w:b/>
+          <w:sz w:val="24"/>
+        </w:rPr>
+      </w:pPr>
+      <w:r>
+        <w:rPr>
+          <w:rFonts w:ascii="Times New Roman" w:hAnsi="Times New Roman" w:cs="Times New Roman"/>
+          <w:b/>
+          <w:sz w:val="24"/>
+        </w:rPr>
+        <w:br w:type="page"/>
+      </w:r>
+      <w:r>
+        <w:rPr>
+          <w:rFonts w:ascii="Times New Roman" w:hAnsi="Times New Roman" w:cs="Times New Roman"/>
+          <w:b/>
+          <w:sz w:val="24"/>
+        </w:rPr>
+        <w:lastRenderedPageBreak/>
+        <w:t>ABSTRACT</w:t>
+      </w:r>
+    </w:p>
+    <w:p>
+      <w:pPr>
+        <w:spacing w:line="480" w:lineRule="auto"/>
+        <w:jc w:val="both"/>
+        <w:rPr>
+          <w:rFonts w:ascii="Times New Roman" w:hAnsi="Times New Roman" w:cs="Times New Roman"/>
+          <w:sz w:val="24"/>
+        </w:rPr>
+      </w:pPr>
+      <w:r>
+        <w:rPr>
+          <w:rFonts w:ascii="Times New Roman" w:hAnsi="Times New Roman" w:cs="Times New Roman"/>
+          <w:sz w:val="24"/>
+        </w:rPr>
+        <w:t>This paper covers the scope, concepts and principles of Global System for Mobile communication (GSM) networks. For this purpose, the history, applications, growth and major components of GSM systems are reviewed. In this paper, the benefits of GSM networks and how they can be advanced to contribute to the society are discussed</w:t>
+      </w:r>
+    </w:p>
+    <w:p>
+      <w:pPr>
+        <w:rPr>
+          <w:rFonts w:ascii="Times New Roman" w:hAnsi="Times New Roman" w:cs="Times New Roman"/>
+          <w:b/>
+          <w:sz w:val="24"/>
+        </w:rPr>
+      </w:pPr>
+      <w:r>
+        <w:rPr>
+          <w:rFonts w:ascii="Times New Roman" w:hAnsi="Times New Roman" w:cs="Times New Roman"/>
+          <w:b/>
+          <w:sz w:val="24"/>
+        </w:rPr>
+        <w:br w:type="page"/>
+      </w:r>
+    </w:p>
+    <w:p>
+      <w:pPr>
+        <w:rPr>
+          <w:rFonts w:ascii="Times New Roman" w:hAnsi="Times New Roman" w:cs="Times New Roman"/>
+          <w:b/>
+          <w:sz w:val="24"/>
+        </w:rPr>
+      </w:pPr>
+    </w:p>
+    <w:p>
+      <w:pPr>
+        <w:rPr>
+          <w:rFonts w:ascii="Times New Roman" w:hAnsi="Times New Roman" w:cs="Times New Roman"/>
+          <w:b/>
+          <w:sz w:val="24"/>
+        </w:rPr>
+      </w:pPr>
+    </w:p>
+    <w:p>
+      <w:pPr>
+        <w:spacing w:line="480" w:lineRule="auto"/>
+        <w:jc w:val="center"/>
+        <w:rPr>
+          <w:rFonts w:ascii="Times New Roman" w:hAnsi="Times New Roman" w:cs="Times New Roman"/>
+          <w:b/>
+          <w:sz w:val="24"/>
+        </w:rPr>
+      </w:pPr>
+      <w:r>
+        <w:rPr>
+          <w:rFonts w:ascii="Times New Roman" w:hAnsi="Times New Roman" w:cs="Times New Roman"/>
+          <w:b/>
+          <w:sz w:val="24"/>
+        </w:rPr>
+        <w:t>CHAPTER ONE</w:t>
+      </w:r>
+    </w:p>
+    <w:p>
+      <w:pPr>
+        <w:spacing w:line="480" w:lineRule="auto"/>
+        <w:jc w:val="center"/>
+        <w:rPr>
+          <w:rFonts w:ascii="Times New Roman" w:hAnsi="Times New Roman" w:cs="Times New Roman"/>
+          <w:b/>
+          <w:sz w:val="24"/>
+        </w:rPr>
+      </w:pPr>
+      <w:r>
+        <w:rPr>
+          <w:rFonts w:ascii="Times New Roman" w:hAnsi="Times New Roman" w:cs="Times New Roman"/>
+          <w:b/>
+          <w:sz w:val="24"/>
+        </w:rPr>
+        <w:t>INTRODUCTION</w:t>
+      </w:r>
+    </w:p>
+    <w:p>
+      <w:pPr>
+        <w:spacing w:line="480" w:lineRule="auto"/>
+        <w:jc w:val="both"/>
+        <w:rPr>
+          <w:rFonts w:ascii="Times New Roman" w:hAnsi="Times New Roman" w:cs="Times New Roman"/>
+          <w:sz w:val="24"/>
+        </w:rPr>
+      </w:pPr>
+      <w:r>
+        <w:rPr>
+          <w:rFonts w:ascii="Times New Roman" w:hAnsi="Times New Roman" w:cs="Times New Roman"/>
+          <w:sz w:val="24"/>
+        </w:rPr>
+        <w:t>Global System for Mobile Communiaction (GSM) is a worldwide acceptable set of protocols for digital cellular communication. GSM is the labelled term established in 1982 to develop a unified European mobile telecommunications standard that would give rise to specifications for an European mobile cellular radio system with a frequency of 900Mhz</w:t>
+      </w:r>
+      <w:r>
+        <w:rPr>
+          <w:rFonts w:ascii="Times New Roman" w:hAnsi="Times New Roman" w:cs="Times New Roman"/>
+          <w:sz w:val="24"/>
+        </w:rPr>
+        <w:t xml:space="preserve"> (IEC, 1997)</w:t>
+      </w:r>
+      <w:r>
+        <w:rPr>
+          <w:rFonts w:ascii="Times New Roman" w:hAnsi="Times New Roman" w:cs="Times New Roman"/>
+          <w:sz w:val="24"/>
+        </w:rPr>
+        <w:t>. It is approximated that several nations beyond Europe will eventually join the GSM partnership</w:t>
+      </w:r>
+      <w:r>
+        <w:rPr>
+          <w:rFonts w:ascii="Times New Roman" w:hAnsi="Times New Roman" w:cs="Times New Roman"/>
+          <w:sz w:val="24"/>
+        </w:rPr>
+        <w:t xml:space="preserve">. GSM networks possess the potential to transmit 64kbps to 120mbps of data rates. </w:t>
+      </w:r>
+      <w:r>
+        <w:rPr>
+          <w:rFonts w:ascii="Times New Roman" w:hAnsi="Times New Roman" w:cs="Times New Roman"/>
+          <w:sz w:val="24"/>
+        </w:rPr>
+        <w:t>In 2000</w:t>
+      </w:r>
+      <w:r>
+        <w:rPr>
+          <w:rFonts w:ascii="Times New Roman" w:hAnsi="Times New Roman" w:cs="Times New Roman"/>
+          <w:sz w:val="24"/>
+        </w:rPr>
+        <w:t xml:space="preserve">, there </w:t>
+      </w:r>
+      <w:r>
+        <w:rPr>
+          <w:rFonts w:ascii="Times New Roman" w:hAnsi="Times New Roman" w:cs="Times New Roman"/>
+          <w:sz w:val="24"/>
+        </w:rPr>
+        <w:t xml:space="preserve">were </w:t>
+      </w:r>
+      <w:r>
+        <w:rPr>
+          <w:rFonts w:ascii="Times New Roman" w:hAnsi="Times New Roman" w:cs="Times New Roman"/>
+          <w:sz w:val="24"/>
+        </w:rPr>
+        <w:t>more than 1 billion GSM subscribers in more than 200 nations around the world (</w:t>
+      </w:r>
+      <w:r>
+        <w:rPr>
+          <w:rFonts w:ascii="Times New Roman" w:hAnsi="Times New Roman" w:cs="Times New Roman"/>
+          <w:sz w:val="24"/>
+        </w:rPr>
+        <w:t>Angela, 2001</w:t>
+      </w:r>
+      <w:r>
+        <w:rPr>
+          <w:rFonts w:ascii="Times New Roman" w:hAnsi="Times New Roman" w:cs="Times New Roman"/>
+          <w:sz w:val="24"/>
+        </w:rPr>
+        <w:t>)</w:t>
+      </w:r>
+    </w:p>
+    <w:p>
+      <w:pPr>
+        <w:rPr>
+          <w:rFonts w:ascii="Times New Roman" w:hAnsi="Times New Roman" w:cs="Times New Roman"/>
+          <w:sz w:val="24"/>
+        </w:rPr>
+      </w:pPr>
+      <w:r>
+        <w:rPr>
+          <w:rFonts w:ascii="Times New Roman" w:hAnsi="Times New Roman" w:cs="Times New Roman"/>
+          <w:sz w:val="24"/>
+        </w:rPr>
+        <w:br w:type="page"/>
+      </w:r>
+    </w:p>
+    <w:p>
+      <w:pPr>
+        <w:spacing w:line="480" w:lineRule="auto"/>
+        <w:jc w:val="center"/>
+        <w:rPr>
+          <w:rFonts w:ascii="Times New Roman" w:hAnsi="Times New Roman" w:cs="Times New Roman"/>
+          <w:b/>
+          <w:sz w:val="24"/>
+        </w:rPr>
+      </w:pPr>
+      <w:r>
+        <w:rPr>
+          <w:rFonts w:ascii="Times New Roman" w:hAnsi="Times New Roman" w:cs="Times New Roman"/>
+          <w:b/>
+          <w:sz w:val="24"/>
+        </w:rPr>
+        <w:lastRenderedPageBreak/>
+        <w:t>CHAPTER TWO</w:t>
+      </w:r>
+    </w:p>
+    <w:p>
+      <w:pPr>
+        <w:spacing w:line="480" w:lineRule="auto"/>
+        <w:jc w:val="center"/>
+        <w:rPr>
+          <w:rFonts w:ascii="Times New Roman" w:hAnsi="Times New Roman" w:cs="Times New Roman"/>
+          <w:b/>
+          <w:sz w:val="24"/>
+        </w:rPr>
+      </w:pPr>
+      <w:r>
+        <w:rPr>
+          <w:rFonts w:ascii="Times New Roman" w:hAnsi="Times New Roman" w:cs="Times New Roman"/>
+          <w:b/>
+          <w:sz w:val="24"/>
+        </w:rPr>
+        <w:t>SCOPE</w:t>
+      </w:r>
+      <w:r>
+        <w:rPr>
+          <w:rFonts w:ascii="Times New Roman" w:hAnsi="Times New Roman" w:cs="Times New Roman"/>
+          <w:b/>
+          <w:sz w:val="24"/>
+        </w:rPr>
+        <w:t xml:space="preserve"> AND COMPONENTS</w:t>
+      </w:r>
+      <w:r>
+        <w:rPr>
+          <w:rFonts w:ascii="Times New Roman" w:hAnsi="Times New Roman" w:cs="Times New Roman"/>
+          <w:b/>
+          <w:sz w:val="24"/>
+        </w:rPr>
+        <w:t xml:space="preserve"> OF GSM</w:t>
+      </w:r>
+    </w:p>
+    <w:p>
+      <w:pPr>
+        <w:spacing w:line="480" w:lineRule="auto"/>
+        <w:jc w:val="both"/>
+        <w:rPr>
+          <w:rFonts w:ascii="Times New Roman" w:hAnsi="Times New Roman" w:cs="Times New Roman"/>
+          <w:sz w:val="24"/>
+        </w:rPr>
+      </w:pPr>
+      <w:r>
+        <w:rPr>
+          <w:rFonts w:ascii="Times New Roman" w:hAnsi="Times New Roman" w:cs="Times New Roman"/>
+          <w:sz w:val="24"/>
+        </w:rPr>
+        <w:t>The GSM is the most famous mobile telecommunication system in the world, with a total of more than 3 billion subscibers as of 2010 (Brady, 2022). GSM allows users to operate their devices from anywhere in the world with a GSM connection. GSM phones operate on a Subsciber Identity Module (SIM card). A SIM card is a small card-like device that communicates with the GSM network which phone is which and allows the user to store information like contact names, messages etc (Deitz, 2019).</w:t>
+      </w:r>
+    </w:p>
+    <w:p>
+      <w:pPr>
+        <w:spacing w:line="480" w:lineRule="auto"/>
+        <w:jc w:val="both"/>
+        <w:rPr>
+          <w:rFonts w:ascii="Times New Roman" w:hAnsi="Times New Roman" w:cs="Times New Roman"/>
+          <w:sz w:val="24"/>
+        </w:rPr>
+      </w:pPr>
+    </w:p>
+    <w:p>
+      <w:pPr>
+        <w:spacing w:line="480" w:lineRule="auto"/>
+        <w:jc w:val="both"/>
+        <w:rPr>
+          <w:rFonts w:ascii="Times New Roman" w:hAnsi="Times New Roman" w:cs="Times New Roman"/>
+          <w:b/>
+          <w:sz w:val="24"/>
+        </w:rPr>
+      </w:pPr>
+      <w:r>
+        <w:rPr>
+          <w:rFonts w:ascii="Times New Roman" w:hAnsi="Times New Roman" w:cs="Times New Roman"/>
+          <w:b/>
+          <w:sz w:val="24"/>
+        </w:rPr>
+        <w:t>GSM in Wireless Communication</w:t>
+      </w:r>
+    </w:p>
+    <w:p>
+      <w:pPr>
+        <w:spacing w:line="480" w:lineRule="auto"/>
+        <w:jc w:val="both"/>
+        <w:rPr>
+          <w:rFonts w:ascii="Times New Roman" w:hAnsi="Times New Roman" w:cs="Times New Roman"/>
+          <w:sz w:val="24"/>
+        </w:rPr>
+      </w:pPr>
+      <w:r>
+        <w:rPr>
+          <w:rFonts w:ascii="Times New Roman" w:hAnsi="Times New Roman" w:cs="Times New Roman"/>
+          <w:sz w:val="24"/>
+        </w:rPr>
+        <w:t xml:space="preserve">GSM makes use of 4 different bands of frequency: 850MHz, 900MHz, 1800 MHz and 1900 MHz. It uses the Concept of Frequency Division Multiple Access (FDMA) and </w:t>
+      </w:r>
+      <w:r>
+        <w:rPr>
+          <w:rFonts w:ascii="Times New Roman" w:hAnsi="Times New Roman" w:cs="Times New Roman"/>
+          <w:sz w:val="24"/>
+        </w:rPr>
+        <w:t>Time Division Multiple Access (</w:t>
+      </w:r>
+      <w:r>
+        <w:rPr>
+          <w:rFonts w:ascii="Times New Roman" w:hAnsi="Times New Roman" w:cs="Times New Roman"/>
+          <w:sz w:val="24"/>
+        </w:rPr>
+        <w:t>TDMA</w:t>
+      </w:r>
+      <w:r>
+        <w:rPr>
+          <w:rFonts w:ascii="Times New Roman" w:hAnsi="Times New Roman" w:cs="Times New Roman"/>
+          <w:sz w:val="24"/>
+        </w:rPr>
+        <w:t>)</w:t>
+      </w:r>
+    </w:p>
+    <w:p>
+      <w:pPr>
+        <w:spacing w:line="480" w:lineRule="auto"/>
+        <w:jc w:val="both"/>
+        <w:rPr>
+          <w:rFonts w:ascii="Times New Roman" w:hAnsi="Times New Roman" w:cs="Times New Roman"/>
+          <w:sz w:val="24"/>
+        </w:rPr>
+      </w:pPr>
+      <w:r>
+        <w:rPr>
+          <w:rFonts w:ascii="Times New Roman" w:hAnsi="Times New Roman" w:cs="Times New Roman"/>
+          <w:sz w:val="24"/>
+        </w:rPr>
+        <w:t>FDMA is the simplest method of generating channels by assigning users to non-conflicting frequency bands. FDMA technique was first imp</w:t>
+      </w:r>
+      <w:r>
+        <w:rPr>
+          <w:rFonts w:ascii="Times New Roman" w:hAnsi="Times New Roman" w:cs="Times New Roman"/>
+          <w:sz w:val="24"/>
+        </w:rPr>
+        <w:t xml:space="preserve">lemented in 2G systems </w:t>
+      </w:r>
+      <w:r>
+        <w:rPr>
+          <w:rFonts w:ascii="Times New Roman" w:hAnsi="Times New Roman" w:cs="Times New Roman"/>
+          <w:sz w:val="24"/>
+        </w:rPr>
+        <w:t>(Wymeersch &amp; Eryilmaz, 2016)</w:t>
+      </w:r>
+    </w:p>
+    <w:p>
+      <w:pPr>
+        <w:spacing w:line="480" w:lineRule="auto"/>
+        <w:jc w:val="both"/>
+        <w:rPr>
+          <w:rFonts w:ascii="Times New Roman" w:hAnsi="Times New Roman" w:cs="Times New Roman"/>
+          <w:sz w:val="24"/>
+        </w:rPr>
+      </w:pPr>
+      <w:r>
+        <w:rPr>
+          <w:rFonts w:ascii="Times New Roman" w:hAnsi="Times New Roman" w:cs="Times New Roman"/>
+          <w:sz w:val="24"/>
+        </w:rPr>
+        <w:t>TDMA is a digital communication technology that gives way to a cetain amount of users to enter a single radio-frequency channel without intrusion by alloting individual time slots to users in each channel</w:t>
+      </w:r>
+      <w:r>
+        <w:rPr>
+          <w:rFonts w:ascii="Times New Roman" w:hAnsi="Times New Roman" w:cs="Times New Roman"/>
+          <w:sz w:val="24"/>
+        </w:rPr>
+        <w:t xml:space="preserve"> (Garg &amp; </w:t>
+      </w:r>
+      <w:r>
+        <w:rPr>
+          <w:rFonts w:ascii="Times New Roman" w:hAnsi="Times New Roman" w:cs="Times New Roman"/>
+          <w:sz w:val="24"/>
+        </w:rPr>
+        <w:t>Wang</w:t>
+      </w:r>
+      <w:r>
+        <w:rPr>
+          <w:rFonts w:ascii="Times New Roman" w:hAnsi="Times New Roman" w:cs="Times New Roman"/>
+          <w:sz w:val="24"/>
+        </w:rPr>
+        <w:t>, 2005)</w:t>
+      </w:r>
+      <w:r>
+        <w:rPr>
+          <w:rFonts w:ascii="Times New Roman" w:hAnsi="Times New Roman" w:cs="Times New Roman"/>
+          <w:sz w:val="24"/>
+        </w:rPr>
+        <w:t>.</w:t>
+      </w:r>
+    </w:p>
+    <w:p>
+      <w:pPr>
+        <w:spacing w:line="480" w:lineRule="auto"/>
+        <w:jc w:val="both"/>
+        <w:rPr>
+          <w:rFonts w:ascii="Times New Roman" w:hAnsi="Times New Roman" w:cs="Times New Roman"/>
+          <w:sz w:val="24"/>
+        </w:rPr>
+      </w:pPr>
+      <w:r>
+        <w:rPr>
+          <w:rFonts w:ascii="Times New Roman" w:hAnsi="Times New Roman" w:cs="Times New Roman"/>
+          <w:sz w:val="24"/>
+        </w:rPr>
+        <w:t>Features of GSM in Wireless Communication include:</w:t>
+      </w:r>
+    </w:p>
+    <w:p>
+      <w:pPr>
+        <w:pStyle w:val="ListParagraph"/>
+        <w:numPr>
+          <w:ilvl w:val="0"/>
+          <w:numId w:val="2"/>
+        </w:numPr>
+        <w:spacing w:line="480" w:lineRule="auto"/>
+        <w:jc w:val="both"/>
+        <w:rPr>
+          <w:rFonts w:ascii="Times New Roman" w:hAnsi="Times New Roman" w:cs="Times New Roman"/>
+          <w:sz w:val="24"/>
+        </w:rPr>
+      </w:pPr>
+      <w:r>
+        <w:rPr>
+          <w:rFonts w:ascii="Times New Roman" w:hAnsi="Times New Roman" w:cs="Times New Roman"/>
+          <w:sz w:val="24"/>
+        </w:rPr>
+        <w:t>Supports international roaming</w:t>
+      </w:r>
+    </w:p>
+    <w:p>
+      <w:pPr>
+        <w:pStyle w:val="ListParagraph"/>
+        <w:numPr>
+          <w:ilvl w:val="0"/>
+          <w:numId w:val="2"/>
+        </w:numPr>
+        <w:spacing w:line="480" w:lineRule="auto"/>
+        <w:jc w:val="both"/>
+        <w:rPr>
+          <w:rFonts w:ascii="Times New Roman" w:hAnsi="Times New Roman" w:cs="Times New Roman"/>
+          <w:sz w:val="24"/>
+        </w:rPr>
+      </w:pPr>
+      <w:r>
+        <w:rPr>
+          <w:rFonts w:ascii="Times New Roman" w:hAnsi="Times New Roman" w:cs="Times New Roman"/>
+          <w:sz w:val="24"/>
+        </w:rPr>
+        <w:t>Enables clear voice clarity for users</w:t>
+      </w:r>
+    </w:p>
+    <w:p>
+      <w:pPr>
+        <w:pStyle w:val="ListParagraph"/>
+        <w:numPr>
+          <w:ilvl w:val="0"/>
+          <w:numId w:val="2"/>
+        </w:numPr>
+        <w:spacing w:line="480" w:lineRule="auto"/>
+        <w:jc w:val="both"/>
+        <w:rPr>
+          <w:rFonts w:ascii="Times New Roman" w:hAnsi="Times New Roman" w:cs="Times New Roman"/>
+          <w:sz w:val="24"/>
+        </w:rPr>
+      </w:pPr>
+      <w:r>
+        <w:rPr>
+          <w:rFonts w:ascii="Times New Roman" w:hAnsi="Times New Roman" w:cs="Times New Roman"/>
+          <w:sz w:val="24"/>
+        </w:rPr>
+        <w:t>It has the ability to support several mobile devices</w:t>
+      </w:r>
+    </w:p>
+    <w:p>
+      <w:pPr>
+        <w:pStyle w:val="ListParagraph"/>
+        <w:numPr>
+          <w:ilvl w:val="0"/>
+          <w:numId w:val="2"/>
+        </w:numPr>
+        <w:spacing w:line="480" w:lineRule="auto"/>
+        <w:jc w:val="both"/>
+        <w:rPr>
+          <w:rFonts w:ascii="Times New Roman" w:hAnsi="Times New Roman" w:cs="Times New Roman"/>
+          <w:sz w:val="24"/>
+        </w:rPr>
+      </w:pPr>
+      <w:r>
+        <w:rPr>
+          <w:rFonts w:ascii="Times New Roman" w:hAnsi="Times New Roman" w:cs="Times New Roman"/>
+          <w:sz w:val="24"/>
+        </w:rPr>
+        <w:lastRenderedPageBreak/>
+        <w:t>International Integrated Service Digital Network (ISDN) compatibility</w:t>
+      </w:r>
+      <w:r>
+        <w:rPr>
+          <w:rFonts w:ascii="Times New Roman" w:hAnsi="Times New Roman" w:cs="Times New Roman"/>
+          <w:sz w:val="24"/>
+        </w:rPr>
+        <w:t>.</w:t>
+      </w:r>
+    </w:p>
+    <w:p>
+      <w:pPr>
+        <w:spacing w:line="480" w:lineRule="auto"/>
+        <w:jc w:val="both"/>
+        <w:rPr>
+          <w:rFonts w:ascii="Times New Roman" w:hAnsi="Times New Roman" w:cs="Times New Roman"/>
+          <w:sz w:val="24"/>
+        </w:rPr>
+      </w:pPr>
+      <w:r>
+        <w:rPr>
+          <w:rFonts w:ascii="Times New Roman" w:hAnsi="Times New Roman" w:cs="Times New Roman"/>
+          <w:sz w:val="24"/>
+        </w:rPr>
+        <w:t>GSM is a larger system that comprises of three subsystems:</w:t>
+      </w:r>
+    </w:p>
+    <w:p>
+      <w:pPr>
+        <w:pStyle w:val="ListParagraph"/>
+        <w:numPr>
+          <w:ilvl w:val="0"/>
+          <w:numId w:val="1"/>
+        </w:numPr>
+        <w:spacing w:line="480" w:lineRule="auto"/>
+        <w:jc w:val="both"/>
+        <w:rPr>
+          <w:rFonts w:ascii="Times New Roman" w:hAnsi="Times New Roman" w:cs="Times New Roman"/>
+          <w:sz w:val="24"/>
+        </w:rPr>
+      </w:pPr>
+      <w:r>
+        <w:rPr>
+          <w:rFonts w:ascii="Times New Roman" w:hAnsi="Times New Roman" w:cs="Times New Roman"/>
+          <w:sz w:val="24"/>
+        </w:rPr>
+        <w:t>BSS: Base Station Subsystem handles traffic and communication signals from a mobile phone and the network subsystem.</w:t>
+      </w:r>
+    </w:p>
+    <w:p>
+      <w:pPr>
+        <w:pStyle w:val="ListParagraph"/>
+        <w:numPr>
+          <w:ilvl w:val="0"/>
+          <w:numId w:val="1"/>
+        </w:numPr>
+        <w:spacing w:line="480" w:lineRule="auto"/>
+        <w:jc w:val="both"/>
+        <w:rPr>
+          <w:rFonts w:ascii="Times New Roman" w:hAnsi="Times New Roman" w:cs="Times New Roman"/>
+          <w:sz w:val="24"/>
+        </w:rPr>
+      </w:pPr>
+      <w:r>
+        <w:rPr>
+          <w:rFonts w:ascii="Times New Roman" w:hAnsi="Times New Roman" w:cs="Times New Roman"/>
+          <w:sz w:val="24"/>
+        </w:rPr>
+        <w:t>NSS: Network and Switching Subsystem is the core network of GSM. NSS is responsible for all call and mobility management tasks for mobile devices currently in the network</w:t>
+      </w:r>
+    </w:p>
+    <w:p>
+      <w:pPr>
+        <w:pStyle w:val="ListParagraph"/>
+        <w:numPr>
+          <w:ilvl w:val="0"/>
+          <w:numId w:val="1"/>
+        </w:numPr>
+        <w:spacing w:line="480" w:lineRule="auto"/>
+        <w:jc w:val="both"/>
+        <w:rPr>
+          <w:rFonts w:ascii="Times New Roman" w:hAnsi="Times New Roman" w:cs="Times New Roman"/>
+          <w:sz w:val="24"/>
+        </w:rPr>
+      </w:pPr>
+      <w:r>
+        <w:rPr>
+          <w:rFonts w:ascii="Times New Roman" w:hAnsi="Times New Roman" w:cs="Times New Roman"/>
+          <w:sz w:val="24"/>
+        </w:rPr>
+        <w:t>OSS: Operating Subsystem is a practical system which the network operator monitors and uses as an administrative tool to manipulate the system</w:t>
+      </w:r>
+      <w:r>
+        <w:rPr>
+          <w:rFonts w:ascii="Times New Roman" w:hAnsi="Times New Roman" w:cs="Times New Roman"/>
+          <w:sz w:val="24"/>
+        </w:rPr>
+        <w:t xml:space="preserve"> (Prachi, 2022)</w:t>
+      </w:r>
+    </w:p>
+    <w:p>
+      <w:pPr>
+        <w:spacing w:line="480" w:lineRule="auto"/>
+        <w:jc w:val="both"/>
+        <w:rPr>
+          <w:rFonts w:ascii="Times New Roman" w:hAnsi="Times New Roman" w:cs="Times New Roman"/>
+          <w:sz w:val="24"/>
+        </w:rPr>
+      </w:pPr>
+    </w:p>
+    <w:p>
+      <w:pPr>
+        <w:spacing w:line="480" w:lineRule="auto"/>
+        <w:jc w:val="both"/>
+        <w:rPr>
+          <w:rFonts w:ascii="Times New Roman" w:hAnsi="Times New Roman" w:cs="Times New Roman"/>
+          <w:b/>
+          <w:sz w:val="24"/>
+        </w:rPr>
+      </w:pPr>
+      <w:r>
+        <w:rPr>
+          <w:rFonts w:ascii="Times New Roman" w:hAnsi="Times New Roman" w:cs="Times New Roman"/>
+          <w:b/>
+          <w:sz w:val="24"/>
+        </w:rPr>
+        <w:t>Architecture of GSM</w:t>
+      </w:r>
+    </w:p>
+    <w:p>
+      <w:pPr>
+        <w:spacing w:line="480" w:lineRule="auto"/>
+        <w:jc w:val="both"/>
+        <w:rPr>
+          <w:rFonts w:ascii="Times New Roman" w:hAnsi="Times New Roman" w:cs="Times New Roman"/>
+          <w:sz w:val="24"/>
+        </w:rPr>
+      </w:pPr>
+    </w:p>
+    <w:p>
+      <w:pPr>
+        <w:spacing w:line="480" w:lineRule="auto"/>
+        <w:jc w:val="both"/>
+        <w:rPr>
+          <w:rFonts w:ascii="Times New Roman" w:hAnsi="Times New Roman" w:cs="Times New Roman"/>
+          <w:sz w:val="24"/>
+        </w:rPr>
+      </w:pPr>
+      <w:r>
+        <w:rPr>
+          <w:rFonts w:ascii="Times New Roman" w:hAnsi="Times New Roman" w:cs="Times New Roman"/>
+          <w:noProof/>
+          <w:sz w:val="24"/>
+          <w:lang w:eastAsia="en-GB"/>
+        </w:rPr>
+        <w:drawing>
+          <wp:inline distT="0" distB="0" distL="0" distR="0">
+            <wp:extent cx="5734050" cy="2714625"/>
+            <wp:effectExtent l="0" t="0" r="0" b="9525"/>
+            <wp:docPr id="1" name="Picture 1" descr="C:\Users\Oluwaferanmi Ajiboye\Documents\COPOD\Projex\term-paper.materials\network-GSM.jpg"/>
+            <wp:cNvGraphicFramePr>
+              <a:graphicFrameLocks xmlns:a="http://schemas.openxmlformats.org/drawingml/2006/main" noChangeAspect="1"/>
+            </wp:cNvGraphicFramePr>
+            <a:graphic xmlns:a="http://schemas.openxmlformats.org/drawingml/2006/main">
+              <a:graphicData uri="http://schemas.openxmlformats.org/drawingml/2006/picture">
+                <pic:pic xmlns:pic="http://schemas.openxmlformats.org/drawingml/2006/picture">
+                  <pic:nvPicPr>
+                    <pic:cNvPr id="0" name="Picture 1" descr="C:\Users\Oluwaferanmi Ajiboye\Documents\COPOD\Projex\term-paper.materials\network-GSM.jpg"/>
+                    <pic:cNvPicPr>
+                      <a:picLocks noChangeAspect="1" noChangeArrowheads="1"/>
+                    </pic:cNvPicPr>
+                  </pic:nvPicPr>
+                  <pic:blipFill>
+                    <a:blip r:embed="rId5">
+                      <a:extLst>
+                        <a:ext uri="{28A0092B-C50C-407E-A947-70E740481C1C}">
+                          <a14:useLocalDpi xmlns:a14="http://schemas.microsoft.com/office/drawing/2010/main" val="0"/>
+                        </a:ext>
+                      </a:extLst>
+                    </a:blip>
+                    <a:srcRect/>
+                    <a:stretch>
+                      <a:fillRect/>
+                    </a:stretch>
+                  </pic:blipFill>
+                  <pic:spPr bwMode="auto">
+                    <a:xfrm>
+                      <a:off x="0" y="0"/>
+                      <a:ext cx="5734050" cy="2714625"/>
+                    </a:xfrm>
+                    <a:prstGeom prst="rect">
+                      <a:avLst/>
+                    </a:prstGeom>
+                    <a:noFill/>
+                    <a:ln>
+                      <a:noFill/>
+                    </a:ln>
+                  </pic:spPr>
+                </pic:pic>
+              </a:graphicData>
+            </a:graphic>
+          </wp:inline>
+        </w:drawing>
+      </w:r>
+    </w:p>
+    <w:p>
+      <w:pPr>
+        <w:spacing w:line="480" w:lineRule="auto"/>
+        <w:jc w:val="both"/>
+        <w:rPr>
+          <w:rFonts w:ascii="Times New Roman" w:hAnsi="Times New Roman" w:cs="Times New Roman"/>
+          <w:sz w:val="24"/>
+        </w:rPr>
+      </w:pPr>
+      <w:r>
+        <w:rPr>
+          <w:rFonts w:ascii="Times New Roman" w:hAnsi="Times New Roman" w:cs="Times New Roman"/>
+          <w:sz w:val="24"/>
+        </w:rPr>
+        <w:t>Figure 1: Architecture of a GSM network</w:t>
+      </w:r>
+    </w:p>
+    <w:p>
+      <w:pPr>
+        <w:spacing w:line="480" w:lineRule="auto"/>
+        <w:jc w:val="both"/>
+        <w:rPr>
+          <w:rFonts w:ascii="Times New Roman" w:hAnsi="Times New Roman" w:cs="Times New Roman"/>
+          <w:sz w:val="24"/>
+        </w:rPr>
+      </w:pPr>
+      <w:r>
+        <w:rPr>
+          <w:rFonts w:ascii="Times New Roman" w:hAnsi="Times New Roman" w:cs="Times New Roman"/>
+          <w:sz w:val="24"/>
+        </w:rPr>
+        <w:t>As shown in figure 1, a GSM network consists of a Mobile station, a Base sub-system and a Network sub-system. Each consists of various entities that will be discussed below:</w:t>
+      </w:r>
+    </w:p>
+    <w:p>
+      <w:pPr>
+        <w:pStyle w:val="ListParagraph"/>
+        <w:numPr>
+          <w:ilvl w:val="0"/>
+          <w:numId w:val="3"/>
+        </w:numPr>
+        <w:spacing w:line="480" w:lineRule="auto"/>
+        <w:jc w:val="both"/>
+        <w:rPr>
+          <w:rFonts w:ascii="Times New Roman" w:hAnsi="Times New Roman" w:cs="Times New Roman"/>
+          <w:sz w:val="24"/>
+        </w:rPr>
+      </w:pPr>
+      <w:r>
+        <w:rPr>
+          <w:rFonts w:ascii="Times New Roman" w:hAnsi="Times New Roman" w:cs="Times New Roman"/>
+          <w:sz w:val="24"/>
+        </w:rPr>
+        <w:lastRenderedPageBreak/>
+        <w:t xml:space="preserve">Mobile station (MS) : </w:t>
+      </w:r>
+      <w:r>
+        <w:rPr>
+          <w:rFonts w:ascii="Times New Roman" w:hAnsi="Times New Roman" w:cs="Times New Roman"/>
+          <w:sz w:val="24"/>
+        </w:rPr>
+        <w:t>This simply means a mobile phone</w:t>
+      </w:r>
+    </w:p>
+    <w:p>
+      <w:pPr>
+        <w:pStyle w:val="ListParagraph"/>
+        <w:numPr>
+          <w:ilvl w:val="0"/>
+          <w:numId w:val="3"/>
+        </w:numPr>
+        <w:spacing w:line="480" w:lineRule="auto"/>
+        <w:jc w:val="both"/>
+        <w:rPr>
+          <w:rFonts w:ascii="Times New Roman" w:hAnsi="Times New Roman" w:cs="Times New Roman"/>
+          <w:sz w:val="24"/>
+        </w:rPr>
+      </w:pPr>
+      <w:r>
+        <w:rPr>
+          <w:rFonts w:ascii="Times New Roman" w:hAnsi="Times New Roman" w:cs="Times New Roman"/>
+          <w:sz w:val="24"/>
+        </w:rPr>
+        <w:t>Bas</w:t>
+      </w:r>
+      <w:r>
+        <w:rPr>
+          <w:rFonts w:ascii="Times New Roman" w:hAnsi="Times New Roman" w:cs="Times New Roman"/>
+          <w:sz w:val="24"/>
+        </w:rPr>
+        <w:t xml:space="preserve">e transceiver system (BTS) : Is responsible for the care of </w:t>
+      </w:r>
+      <w:r>
+        <w:rPr>
+          <w:rFonts w:ascii="Times New Roman" w:hAnsi="Times New Roman" w:cs="Times New Roman"/>
+          <w:sz w:val="24"/>
+        </w:rPr>
+        <w:t>the radio component with MS.</w:t>
+      </w:r>
+    </w:p>
+    <w:p>
+      <w:pPr>
+        <w:pStyle w:val="ListParagraph"/>
+        <w:numPr>
+          <w:ilvl w:val="0"/>
+          <w:numId w:val="3"/>
+        </w:numPr>
+        <w:spacing w:line="480" w:lineRule="auto"/>
+        <w:jc w:val="both"/>
+        <w:rPr>
+          <w:rFonts w:ascii="Times New Roman" w:hAnsi="Times New Roman" w:cs="Times New Roman"/>
+          <w:sz w:val="24"/>
+        </w:rPr>
+      </w:pPr>
+      <w:r>
+        <w:rPr>
+          <w:rFonts w:ascii="Times New Roman" w:hAnsi="Times New Roman" w:cs="Times New Roman"/>
+          <w:sz w:val="24"/>
+        </w:rPr>
+        <w:t>Bas</w:t>
+      </w:r>
+      <w:r>
+        <w:rPr>
+          <w:rFonts w:ascii="Times New Roman" w:hAnsi="Times New Roman" w:cs="Times New Roman"/>
+          <w:sz w:val="24"/>
+        </w:rPr>
+        <w:t>e station controller (BSC) : It</w:t>
+      </w:r>
+      <w:r>
+        <w:rPr>
+          <w:rFonts w:ascii="Times New Roman" w:hAnsi="Times New Roman" w:cs="Times New Roman"/>
+          <w:sz w:val="24"/>
+        </w:rPr>
+        <w:t xml:space="preserve"> </w:t>
+      </w:r>
+      <w:r>
+        <w:rPr>
+          <w:rFonts w:ascii="Times New Roman" w:hAnsi="Times New Roman" w:cs="Times New Roman"/>
+          <w:sz w:val="24"/>
+        </w:rPr>
+        <w:t>is used</w:t>
+      </w:r>
+      <w:r>
+        <w:rPr>
+          <w:rFonts w:ascii="Times New Roman" w:hAnsi="Times New Roman" w:cs="Times New Roman"/>
+          <w:sz w:val="24"/>
+        </w:rPr>
+        <w:t xml:space="preserve"> is to </w:t>
+      </w:r>
+      <w:r>
+        <w:rPr>
+          <w:rFonts w:ascii="Times New Roman" w:hAnsi="Times New Roman" w:cs="Times New Roman"/>
+          <w:sz w:val="24"/>
+        </w:rPr>
+        <w:t xml:space="preserve">share important </w:t>
+      </w:r>
+      <w:r>
+        <w:rPr>
+          <w:rFonts w:ascii="Times New Roman" w:hAnsi="Times New Roman" w:cs="Times New Roman"/>
+          <w:sz w:val="24"/>
+        </w:rPr>
+        <w:t>time slots between the BTS and MSC.</w:t>
+      </w:r>
+    </w:p>
+    <w:p>
+      <w:pPr>
+        <w:pStyle w:val="ListParagraph"/>
+        <w:numPr>
+          <w:ilvl w:val="0"/>
+          <w:numId w:val="3"/>
+        </w:numPr>
+        <w:spacing w:line="480" w:lineRule="auto"/>
+        <w:jc w:val="both"/>
+        <w:rPr>
+          <w:rFonts w:ascii="Times New Roman" w:hAnsi="Times New Roman" w:cs="Times New Roman"/>
+          <w:sz w:val="24"/>
+        </w:rPr>
+      </w:pPr>
+      <w:r>
+        <w:rPr>
+          <w:rFonts w:ascii="Times New Roman" w:hAnsi="Times New Roman" w:cs="Times New Roman"/>
+          <w:sz w:val="24"/>
+        </w:rPr>
+        <w:t xml:space="preserve">Home location register (HLR) : It is the reference </w:t>
+      </w:r>
+      <w:r>
+        <w:rPr>
+          <w:rFonts w:ascii="Times New Roman" w:hAnsi="Times New Roman" w:cs="Times New Roman"/>
+          <w:sz w:val="24"/>
+        </w:rPr>
+        <w:t xml:space="preserve">storage location </w:t>
+      </w:r>
+      <w:r>
+        <w:rPr>
+          <w:rFonts w:ascii="Times New Roman" w:hAnsi="Times New Roman" w:cs="Times New Roman"/>
+          <w:sz w:val="24"/>
+        </w:rPr>
+        <w:t xml:space="preserve">for subscriber </w:t>
+      </w:r>
+      <w:r>
+        <w:rPr>
+          <w:rFonts w:ascii="Times New Roman" w:hAnsi="Times New Roman" w:cs="Times New Roman"/>
+          <w:sz w:val="24"/>
+        </w:rPr>
+        <w:t>variables</w:t>
+      </w:r>
+      <w:r>
+        <w:rPr>
+          <w:rFonts w:ascii="Times New Roman" w:hAnsi="Times New Roman" w:cs="Times New Roman"/>
+          <w:sz w:val="24"/>
+        </w:rPr>
+        <w:t xml:space="preserve"> like subscriber’s ID, location, authentication key, etc.</w:t>
+      </w:r>
+    </w:p>
+    <w:p>
+      <w:pPr>
+        <w:pStyle w:val="ListParagraph"/>
+        <w:numPr>
+          <w:ilvl w:val="0"/>
+          <w:numId w:val="3"/>
+        </w:numPr>
+        <w:spacing w:line="480" w:lineRule="auto"/>
+        <w:jc w:val="both"/>
+        <w:rPr>
+          <w:rFonts w:ascii="Times New Roman" w:hAnsi="Times New Roman" w:cs="Times New Roman"/>
+          <w:sz w:val="24"/>
+        </w:rPr>
+      </w:pPr>
+      <w:r>
+        <w:rPr>
+          <w:rFonts w:ascii="Times New Roman" w:hAnsi="Times New Roman" w:cs="Times New Roman"/>
+          <w:sz w:val="24"/>
+        </w:rPr>
+        <w:t xml:space="preserve">Visitor location register (VLR) : It </w:t>
+      </w:r>
+      <w:r>
+        <w:rPr>
+          <w:rFonts w:ascii="Times New Roman" w:hAnsi="Times New Roman" w:cs="Times New Roman"/>
+          <w:sz w:val="24"/>
+        </w:rPr>
+        <w:t xml:space="preserve">consists of </w:t>
+      </w:r>
+      <w:r>
+        <w:rPr>
+          <w:rFonts w:ascii="Times New Roman" w:hAnsi="Times New Roman" w:cs="Times New Roman"/>
+          <w:sz w:val="24"/>
+        </w:rPr>
+        <w:t xml:space="preserve">a </w:t>
+      </w:r>
+      <w:r>
+        <w:rPr>
+          <w:rFonts w:ascii="Times New Roman" w:hAnsi="Times New Roman" w:cs="Times New Roman"/>
+          <w:sz w:val="24"/>
+        </w:rPr>
+        <w:t>duplicate</w:t>
+      </w:r>
+      <w:r>
+        <w:rPr>
+          <w:rFonts w:ascii="Times New Roman" w:hAnsi="Times New Roman" w:cs="Times New Roman"/>
+          <w:sz w:val="24"/>
+        </w:rPr>
+        <w:t xml:space="preserve"> of most of the </w:t>
+      </w:r>
+      <w:r>
+        <w:rPr>
+          <w:rFonts w:ascii="Times New Roman" w:hAnsi="Times New Roman" w:cs="Times New Roman"/>
+          <w:sz w:val="24"/>
+        </w:rPr>
+        <w:t xml:space="preserve">information contained </w:t>
+      </w:r>
+      <w:r>
+        <w:rPr>
+          <w:rFonts w:ascii="Times New Roman" w:hAnsi="Times New Roman" w:cs="Times New Roman"/>
+          <w:sz w:val="24"/>
+        </w:rPr>
+        <w:t xml:space="preserve">in HLR which is temporary and </w:t>
+      </w:r>
+      <w:r>
+        <w:rPr>
+          <w:rFonts w:ascii="Times New Roman" w:hAnsi="Times New Roman" w:cs="Times New Roman"/>
+          <w:sz w:val="24"/>
+        </w:rPr>
+        <w:t xml:space="preserve">is available </w:t>
+      </w:r>
+      <w:r>
+        <w:rPr>
+          <w:rFonts w:ascii="Times New Roman" w:hAnsi="Times New Roman" w:cs="Times New Roman"/>
+          <w:sz w:val="24"/>
+        </w:rPr>
+        <w:t>only until the subscriber is active.</w:t>
+      </w:r>
+    </w:p>
+    <w:p>
+      <w:pPr>
+        <w:pStyle w:val="ListParagraph"/>
+        <w:numPr>
+          <w:ilvl w:val="0"/>
+          <w:numId w:val="3"/>
+        </w:numPr>
+        <w:spacing w:line="480" w:lineRule="auto"/>
+        <w:jc w:val="both"/>
+        <w:rPr>
+          <w:rFonts w:ascii="Times New Roman" w:hAnsi="Times New Roman" w:cs="Times New Roman"/>
+          <w:sz w:val="24"/>
+        </w:rPr>
+      </w:pPr>
+      <w:r>
+        <w:rPr>
+          <w:rFonts w:ascii="Times New Roman" w:hAnsi="Times New Roman" w:cs="Times New Roman"/>
+          <w:sz w:val="24"/>
+        </w:rPr>
+        <w:t xml:space="preserve">Equipment identity register (EIR) : It is a database that </w:t>
+      </w:r>
+      <w:r>
+        <w:rPr>
+          <w:rFonts w:ascii="Times New Roman" w:hAnsi="Times New Roman" w:cs="Times New Roman"/>
+          <w:sz w:val="24"/>
+        </w:rPr>
+        <w:t>consists</w:t>
+      </w:r>
+      <w:r>
+        <w:rPr>
+          <w:rFonts w:ascii="Times New Roman" w:hAnsi="Times New Roman" w:cs="Times New Roman"/>
+          <w:sz w:val="24"/>
+        </w:rPr>
+        <w:t xml:space="preserve"> a list of </w:t>
+      </w:r>
+      <w:r>
+        <w:rPr>
+          <w:rFonts w:ascii="Times New Roman" w:hAnsi="Times New Roman" w:cs="Times New Roman"/>
+          <w:sz w:val="24"/>
+        </w:rPr>
+        <w:t xml:space="preserve">accurate </w:t>
+      </w:r>
+      <w:r>
+        <w:rPr>
+          <w:rFonts w:ascii="Times New Roman" w:hAnsi="Times New Roman" w:cs="Times New Roman"/>
+          <w:sz w:val="24"/>
+        </w:rPr>
+        <w:t xml:space="preserve">mobile </w:t>
+      </w:r>
+      <w:r>
+        <w:rPr>
+          <w:rFonts w:ascii="Times New Roman" w:hAnsi="Times New Roman" w:cs="Times New Roman"/>
+          <w:sz w:val="24"/>
+        </w:rPr>
+        <w:t>infrastructure</w:t>
+      </w:r>
+      <w:r>
+        <w:rPr>
+          <w:rFonts w:ascii="Times New Roman" w:hAnsi="Times New Roman" w:cs="Times New Roman"/>
+          <w:sz w:val="24"/>
+        </w:rPr>
+        <w:t xml:space="preserve"> on the network.</w:t>
+      </w:r>
+    </w:p>
+    <w:p>
+      <w:pPr>
+        <w:pStyle w:val="ListParagraph"/>
+        <w:numPr>
+          <w:ilvl w:val="0"/>
+          <w:numId w:val="3"/>
+        </w:numPr>
+        <w:spacing w:line="480" w:lineRule="auto"/>
+        <w:jc w:val="both"/>
+        <w:rPr>
+          <w:rFonts w:ascii="Times New Roman" w:hAnsi="Times New Roman" w:cs="Times New Roman"/>
+          <w:sz w:val="24"/>
+        </w:rPr>
+      </w:pPr>
+      <w:r>
+        <w:rPr>
+          <w:rFonts w:ascii="Times New Roman" w:hAnsi="Times New Roman" w:cs="Times New Roman"/>
+          <w:sz w:val="24"/>
+        </w:rPr>
+        <w:t xml:space="preserve">Authentication center (AuC) : It performs authentication of </w:t>
+      </w:r>
+      <w:r>
+        <w:rPr>
+          <w:rFonts w:ascii="Times New Roman" w:hAnsi="Times New Roman" w:cs="Times New Roman"/>
+          <w:sz w:val="24"/>
+        </w:rPr>
+        <w:t>users</w:t>
+      </w:r>
+      <w:r>
+        <w:rPr>
+          <w:rFonts w:ascii="Times New Roman" w:hAnsi="Times New Roman" w:cs="Times New Roman"/>
+          <w:sz w:val="24"/>
+        </w:rPr>
+        <w:t>.</w:t>
+      </w:r>
+    </w:p>
+    <w:p>
+      <w:pPr>
+        <w:spacing w:line="480" w:lineRule="auto"/>
+        <w:jc w:val="both"/>
+        <w:rPr>
+          <w:rFonts w:ascii="Times New Roman" w:hAnsi="Times New Roman" w:cs="Times New Roman"/>
+          <w:sz w:val="24"/>
+        </w:rPr>
+      </w:pPr>
+    </w:p>
+    <w:p>
+      <w:pPr>
+        <w:spacing w:line="480" w:lineRule="auto"/>
+        <w:jc w:val="both"/>
+        <w:rPr>
+          <w:rFonts w:ascii="Times New Roman" w:hAnsi="Times New Roman" w:cs="Times New Roman"/>
+          <w:b/>
+          <w:sz w:val="24"/>
+        </w:rPr>
+      </w:pPr>
+      <w:r>
+        <w:rPr>
+          <w:rFonts w:ascii="Times New Roman" w:hAnsi="Times New Roman" w:cs="Times New Roman"/>
+          <w:b/>
+          <w:sz w:val="24"/>
+        </w:rPr>
+        <w:t>Applications of GSM</w:t>
+      </w:r>
+    </w:p>
+    <w:p>
+      <w:pPr>
+        <w:spacing w:line="480" w:lineRule="auto"/>
+        <w:jc w:val="both"/>
+        <w:rPr>
+          <w:rFonts w:ascii="Times New Roman" w:hAnsi="Times New Roman" w:cs="Times New Roman"/>
+          <w:sz w:val="24"/>
+        </w:rPr>
+      </w:pPr>
+      <w:r>
+        <w:rPr>
+          <w:rFonts w:ascii="Times New Roman" w:hAnsi="Times New Roman" w:cs="Times New Roman"/>
+          <w:sz w:val="24"/>
+        </w:rPr>
+        <w:t>A notable point from above discussions is that GSM plays a vital role in every technological individual or enterprise all around the world. Below are some of the many applications of GSM technology available today:</w:t>
+      </w:r>
+    </w:p>
+    <w:p>
+      <w:pPr>
+        <w:pStyle w:val="ListParagraph"/>
+        <w:numPr>
+          <w:ilvl w:val="0"/>
+          <w:numId w:val="4"/>
+        </w:numPr>
+        <w:spacing w:line="480" w:lineRule="auto"/>
+        <w:jc w:val="both"/>
+        <w:rPr>
+          <w:rFonts w:ascii="Times New Roman" w:hAnsi="Times New Roman" w:cs="Times New Roman"/>
+          <w:sz w:val="24"/>
+        </w:rPr>
+      </w:pPr>
+      <w:r>
+        <w:rPr>
+          <w:rFonts w:ascii="Times New Roman" w:hAnsi="Times New Roman" w:cs="Times New Roman"/>
+          <w:sz w:val="24"/>
+        </w:rPr>
+        <w:t>Transaction Terminals: GSM plays a vital role in POS and other checkout counters nowadays. Users can choose to pay for goods and services without cash. The use of a debit/credit card to as a payment method has gained popularity since the 1990s (Pearce, 2019)</w:t>
+      </w:r>
+    </w:p>
+    <w:p>
+      <w:pPr>
+        <w:pStyle w:val="ListParagraph"/>
+        <w:numPr>
+          <w:ilvl w:val="0"/>
+          <w:numId w:val="4"/>
+        </w:numPr>
+        <w:spacing w:line="480" w:lineRule="auto"/>
+        <w:jc w:val="both"/>
+        <w:rPr>
+          <w:rFonts w:ascii="Times New Roman" w:hAnsi="Times New Roman" w:cs="Times New Roman"/>
+          <w:sz w:val="24"/>
+        </w:rPr>
+      </w:pPr>
+      <w:r>
+        <w:rPr>
+          <w:rFonts w:ascii="Times New Roman" w:hAnsi="Times New Roman" w:cs="Times New Roman"/>
+          <w:sz w:val="24"/>
+        </w:rPr>
+        <w:t xml:space="preserve">Security applications: GSM is the most secured cellular telecommunications network available today. It has it’s methods of security standardized, and due to this fact GSM </w:t>
+      </w:r>
+      <w:r>
+        <w:rPr>
+          <w:rFonts w:ascii="Times New Roman" w:hAnsi="Times New Roman" w:cs="Times New Roman"/>
+          <w:sz w:val="24"/>
+        </w:rPr>
+        <w:lastRenderedPageBreak/>
+        <w:t>is applicable in securing mobile devices to prevent unauthorized access and data leaks in</w:t>
+      </w:r>
+      <w:r>
+        <w:rPr>
+          <w:rFonts w:ascii="Times New Roman" w:hAnsi="Times New Roman" w:cs="Times New Roman"/>
+          <w:sz w:val="24"/>
+        </w:rPr>
+        <w:t xml:space="preserve"> mobile applications. </w:t>
+      </w:r>
+      <w:r>
+        <w:rPr>
+          <w:rFonts w:ascii="Times New Roman" w:hAnsi="Times New Roman" w:cs="Times New Roman"/>
+          <w:sz w:val="24"/>
+        </w:rPr>
+        <w:t>(Tutorialspoint, 2022)</w:t>
+      </w:r>
+    </w:p>
+    <w:p>
+      <w:pPr>
+        <w:pStyle w:val="ListParagraph"/>
+        <w:numPr>
+          <w:ilvl w:val="0"/>
+          <w:numId w:val="4"/>
+        </w:numPr>
+        <w:spacing w:line="480" w:lineRule="auto"/>
+        <w:jc w:val="both"/>
+        <w:rPr>
+          <w:rFonts w:ascii="Times New Roman" w:hAnsi="Times New Roman" w:cs="Times New Roman"/>
+          <w:sz w:val="24"/>
+        </w:rPr>
+      </w:pPr>
+      <w:r>
+        <w:rPr>
+          <w:rFonts w:ascii="Times New Roman" w:hAnsi="Times New Roman" w:cs="Times New Roman"/>
+          <w:sz w:val="24"/>
+        </w:rPr>
+        <w:t>Digital Weather Stations: GSM has found application in implementing digital weather stations for weather forecast and weather reports. It also stores weather data for scientists and data analyzers. A GSM weather station consists of 3 sensors: Temperature, Light and Humidity. These values are displayed on an Liquid Crystal Display (LCD) as well as the weather reports</w:t>
+      </w:r>
+      <w:r>
+        <w:rPr>
+          <w:rFonts w:ascii="Times New Roman" w:hAnsi="Times New Roman" w:cs="Times New Roman"/>
+          <w:sz w:val="24"/>
+        </w:rPr>
+        <w:t xml:space="preserve"> (Tronix, 2009)</w:t>
+      </w:r>
+    </w:p>
+    <w:p>
+      <w:pPr>
+        <w:pStyle w:val="ListParagraph"/>
+        <w:numPr>
+          <w:ilvl w:val="0"/>
+          <w:numId w:val="4"/>
+        </w:numPr>
+        <w:spacing w:line="480" w:lineRule="auto"/>
+        <w:jc w:val="both"/>
+        <w:rPr>
+          <w:rFonts w:ascii="Times New Roman" w:hAnsi="Times New Roman" w:cs="Times New Roman"/>
+          <w:sz w:val="24"/>
+        </w:rPr>
+      </w:pPr>
+      <w:r>
+        <w:rPr>
+          <w:rFonts w:ascii="Times New Roman" w:hAnsi="Times New Roman" w:cs="Times New Roman"/>
+          <w:sz w:val="24"/>
+        </w:rPr>
+        <w:t>Medical Services: U</w:t>
+      </w:r>
+      <w:r>
+        <w:rPr>
+          <w:rFonts w:ascii="Times New Roman" w:hAnsi="Times New Roman" w:cs="Times New Roman"/>
+          <w:sz w:val="24"/>
+        </w:rPr>
+        <w:t xml:space="preserve">sing </w:t>
+      </w:r>
+      <w:r>
+        <w:rPr>
+          <w:rFonts w:ascii="Times New Roman" w:hAnsi="Times New Roman" w:cs="Times New Roman"/>
+          <w:sz w:val="24"/>
+        </w:rPr>
+        <w:t xml:space="preserve">GSM </w:t>
+      </w:r>
+      <w:r>
+        <w:rPr>
+          <w:rFonts w:ascii="Times New Roman" w:hAnsi="Times New Roman" w:cs="Times New Roman"/>
+          <w:sz w:val="24"/>
+        </w:rPr>
+        <w:t>communication technologies</w:t>
+      </w:r>
+      <w:r>
+        <w:rPr>
+          <w:rFonts w:ascii="Times New Roman" w:hAnsi="Times New Roman" w:cs="Times New Roman"/>
+          <w:sz w:val="24"/>
+        </w:rPr>
+        <w:t>,</w:t>
+      </w:r>
+      <w:r>
+        <w:rPr>
+          <w:rFonts w:ascii="Times New Roman" w:hAnsi="Times New Roman" w:cs="Times New Roman"/>
+          <w:sz w:val="24"/>
+        </w:rPr>
+        <w:t xml:space="preserve"> any situation can be handled just by transmitting the patient details through the communication network and receiving them and processing them at the receiver section-either a</w:t>
+      </w:r>
+      <w:r>
+        <w:rPr>
+          <w:rFonts w:ascii="Times New Roman" w:hAnsi="Times New Roman" w:cs="Times New Roman"/>
+          <w:sz w:val="24"/>
+        </w:rPr>
+        <w:t>t</w:t>
+      </w:r>
+      <w:r>
+        <w:rPr>
+          <w:rFonts w:ascii="Times New Roman" w:hAnsi="Times New Roman" w:cs="Times New Roman"/>
+          <w:sz w:val="24"/>
+        </w:rPr>
+        <w:t xml:space="preserve"> the healthcare </w:t>
+      </w:r>
+      <w:r>
+        <w:rPr>
+          <w:rFonts w:ascii="Times New Roman" w:hAnsi="Times New Roman" w:cs="Times New Roman"/>
+          <w:sz w:val="24"/>
+        </w:rPr>
+        <w:t xml:space="preserve">center or at the doctor’s home. </w:t>
+      </w:r>
+      <w:r>
+        <w:rPr>
+          <w:rFonts w:ascii="Times New Roman" w:hAnsi="Times New Roman" w:cs="Times New Roman"/>
+          <w:sz w:val="24"/>
+        </w:rPr>
+        <w:t>The doctor simply monitors the patient details and gives back the instructions to the person</w:t>
+      </w:r>
+      <w:r>
+        <w:rPr>
+          <w:rFonts w:ascii="Times New Roman" w:hAnsi="Times New Roman" w:cs="Times New Roman"/>
+          <w:sz w:val="24"/>
+        </w:rPr>
+        <w:t xml:space="preserve"> </w:t>
+      </w:r>
+      <w:r>
+        <w:rPr>
+          <w:rFonts w:ascii="Times New Roman" w:hAnsi="Times New Roman" w:cs="Times New Roman"/>
+          <w:sz w:val="24"/>
+        </w:rPr>
+        <w:t>so that he can at least take some precautions before finally reaching the hospital</w:t>
+      </w:r>
+      <w:r>
+        <w:rPr>
+          <w:rFonts w:ascii="Times New Roman" w:hAnsi="Times New Roman" w:cs="Times New Roman"/>
+          <w:sz w:val="24"/>
+        </w:rPr>
+        <w:t>.</w:t>
+      </w:r>
+    </w:p>
+    <w:p>
+      <w:pPr>
+        <w:spacing w:line="480" w:lineRule="auto"/>
+        <w:jc w:val="both"/>
+        <w:rPr>
+          <w:rFonts w:ascii="Times New Roman" w:hAnsi="Times New Roman" w:cs="Times New Roman"/>
+          <w:sz w:val="24"/>
+        </w:rPr>
+      </w:pPr>
+      <w:r>
+        <w:rPr>
+          <w:rFonts w:ascii="Times New Roman" w:hAnsi="Times New Roman" w:cs="Times New Roman"/>
+          <w:sz w:val="24"/>
+        </w:rPr>
+        <w:t>These are just a few of the many possible applications of GSM networks. Transportation, Gaming, Motion and Audio capture as well as many more can be performed using GSM systems</w:t>
+      </w:r>
+    </w:p>
+    <w:p>
+      <w:pPr>
+        <w:rPr>
+          <w:rFonts w:ascii="Times New Roman" w:hAnsi="Times New Roman" w:cs="Times New Roman"/>
+          <w:sz w:val="24"/>
+        </w:rPr>
+      </w:pPr>
+      <w:r>
+        <w:rPr>
+          <w:rFonts w:ascii="Times New Roman" w:hAnsi="Times New Roman" w:cs="Times New Roman"/>
+          <w:sz w:val="24"/>
+        </w:rPr>
+        <w:br w:type="page"/>
+      </w:r>
+    </w:p>
+    <w:p>
+      <w:pPr>
+        <w:spacing w:line="480" w:lineRule="auto"/>
+        <w:jc w:val="center"/>
+        <w:rPr>
+          <w:rFonts w:ascii="Times New Roman" w:hAnsi="Times New Roman" w:cs="Times New Roman"/>
+          <w:b/>
+          <w:sz w:val="24"/>
+        </w:rPr>
+      </w:pPr>
+      <w:r>
+        <w:rPr>
+          <w:rFonts w:ascii="Times New Roman" w:hAnsi="Times New Roman" w:cs="Times New Roman"/>
+          <w:b/>
+          <w:sz w:val="24"/>
+        </w:rPr>
+        <w:lastRenderedPageBreak/>
+        <w:t>CHAPTER THREE</w:t>
+      </w:r>
+    </w:p>
+    <w:p>
+      <w:pPr>
+        <w:spacing w:line="480" w:lineRule="auto"/>
+        <w:jc w:val="center"/>
+        <w:rPr>
+          <w:rFonts w:ascii="Times New Roman" w:hAnsi="Times New Roman" w:cs="Times New Roman"/>
+          <w:b/>
+          <w:sz w:val="24"/>
+        </w:rPr>
+      </w:pPr>
+      <w:r>
+        <w:rPr>
+          <w:rFonts w:ascii="Times New Roman" w:hAnsi="Times New Roman" w:cs="Times New Roman"/>
+          <w:b/>
+          <w:sz w:val="24"/>
+        </w:rPr>
+        <w:t>FUTURE OF GSM NETWORKS</w:t>
+      </w:r>
+    </w:p>
+    <w:p>
+      <w:pPr>
+        <w:spacing w:line="480" w:lineRule="auto"/>
+        <w:jc w:val="both"/>
+        <w:rPr>
+          <w:rFonts w:ascii="Times New Roman" w:hAnsi="Times New Roman" w:cs="Times New Roman"/>
+          <w:sz w:val="24"/>
+        </w:rPr>
+      </w:pPr>
+      <w:r>
+        <w:rPr>
+          <w:rFonts w:ascii="Times New Roman" w:hAnsi="Times New Roman" w:cs="Times New Roman"/>
+          <w:sz w:val="24"/>
+        </w:rPr>
+        <w:t>Mobile telecom</w:t>
+      </w:r>
+      <w:r>
+        <w:rPr>
+          <w:rFonts w:ascii="Times New Roman" w:hAnsi="Times New Roman" w:cs="Times New Roman"/>
+          <w:sz w:val="24"/>
+        </w:rPr>
+        <w:t xml:space="preserve">munication networks and service providers </w:t>
+      </w:r>
+      <w:r>
+        <w:rPr>
+          <w:rFonts w:ascii="Times New Roman" w:hAnsi="Times New Roman" w:cs="Times New Roman"/>
+          <w:sz w:val="24"/>
+        </w:rPr>
+        <w:t xml:space="preserve">have </w:t>
+      </w:r>
+      <w:r>
+        <w:rPr>
+          <w:rFonts w:ascii="Times New Roman" w:hAnsi="Times New Roman" w:cs="Times New Roman"/>
+          <w:sz w:val="24"/>
+        </w:rPr>
+        <w:t xml:space="preserve">shown amazing business strength throughout </w:t>
+      </w:r>
+      <w:r>
+        <w:rPr>
+          <w:rFonts w:ascii="Times New Roman" w:hAnsi="Times New Roman" w:cs="Times New Roman"/>
+          <w:sz w:val="24"/>
+        </w:rPr>
+        <w:t xml:space="preserve">last year </w:t>
+      </w:r>
+      <w:r>
+        <w:rPr>
+          <w:rFonts w:ascii="Times New Roman" w:hAnsi="Times New Roman" w:cs="Times New Roman"/>
+          <w:sz w:val="24"/>
+        </w:rPr>
+        <w:t xml:space="preserve">in spite of </w:t>
+      </w:r>
+      <w:r>
+        <w:rPr>
+          <w:rFonts w:ascii="Times New Roman" w:hAnsi="Times New Roman" w:cs="Times New Roman"/>
+          <w:sz w:val="24"/>
+        </w:rPr>
+        <w:t xml:space="preserve">the </w:t>
+      </w:r>
+      <w:r>
+        <w:rPr>
+          <w:rFonts w:ascii="Times New Roman" w:hAnsi="Times New Roman" w:cs="Times New Roman"/>
+          <w:sz w:val="24"/>
+        </w:rPr>
+        <w:t xml:space="preserve">increased demand put on </w:t>
+      </w:r>
+      <w:r>
+        <w:rPr>
+          <w:rFonts w:ascii="Times New Roman" w:hAnsi="Times New Roman" w:cs="Times New Roman"/>
+          <w:sz w:val="24"/>
+        </w:rPr>
+        <w:t xml:space="preserve">them. And </w:t>
+      </w:r>
+      <w:r>
+        <w:rPr>
+          <w:rFonts w:ascii="Times New Roman" w:hAnsi="Times New Roman" w:cs="Times New Roman"/>
+          <w:sz w:val="24"/>
+        </w:rPr>
+        <w:t xml:space="preserve">besides </w:t>
+      </w:r>
+      <w:r>
+        <w:rPr>
+          <w:rFonts w:ascii="Times New Roman" w:hAnsi="Times New Roman" w:cs="Times New Roman"/>
+          <w:sz w:val="24"/>
+        </w:rPr>
+        <w:t xml:space="preserve">the operational </w:t>
+      </w:r>
+      <w:r>
+        <w:rPr>
+          <w:rFonts w:ascii="Times New Roman" w:hAnsi="Times New Roman" w:cs="Times New Roman"/>
+          <w:sz w:val="24"/>
+        </w:rPr>
+        <w:t xml:space="preserve">difficulties </w:t>
+      </w:r>
+      <w:r>
+        <w:rPr>
+          <w:rFonts w:ascii="Times New Roman" w:hAnsi="Times New Roman" w:cs="Times New Roman"/>
+          <w:sz w:val="24"/>
+        </w:rPr>
+        <w:t xml:space="preserve">of </w:t>
+      </w:r>
+      <w:r>
+        <w:rPr>
+          <w:rFonts w:ascii="Times New Roman" w:hAnsi="Times New Roman" w:cs="Times New Roman"/>
+          <w:sz w:val="24"/>
+        </w:rPr>
+        <w:t xml:space="preserve">assemblng </w:t>
+      </w:r>
+      <w:r>
+        <w:rPr>
+          <w:rFonts w:ascii="Times New Roman" w:hAnsi="Times New Roman" w:cs="Times New Roman"/>
+          <w:sz w:val="24"/>
+        </w:rPr>
+        <w:t xml:space="preserve">demand now, operators have continued to pursue new 5G launches and expand 5G roll outs apace. </w:t>
+      </w:r>
+      <w:r>
+        <w:rPr>
+          <w:rFonts w:ascii="Times New Roman" w:hAnsi="Times New Roman" w:cs="Times New Roman"/>
+          <w:sz w:val="24"/>
+        </w:rPr>
+        <w:t>Simultaenously</w:t>
+      </w:r>
+      <w:r>
+        <w:rPr>
+          <w:rFonts w:ascii="Times New Roman" w:hAnsi="Times New Roman" w:cs="Times New Roman"/>
+          <w:sz w:val="24"/>
+        </w:rPr>
+        <w:t xml:space="preserve">, </w:t>
+      </w:r>
+      <w:r>
+        <w:rPr>
+          <w:rFonts w:ascii="Times New Roman" w:hAnsi="Times New Roman" w:cs="Times New Roman"/>
+          <w:sz w:val="24"/>
+        </w:rPr>
+        <w:t xml:space="preserve">the world </w:t>
+      </w:r>
+      <w:r>
+        <w:rPr>
+          <w:rFonts w:ascii="Times New Roman" w:hAnsi="Times New Roman" w:cs="Times New Roman"/>
+          <w:sz w:val="24"/>
+        </w:rPr>
+        <w:t xml:space="preserve">has been </w:t>
+      </w:r>
+      <w:r>
+        <w:rPr>
+          <w:rFonts w:ascii="Times New Roman" w:hAnsi="Times New Roman" w:cs="Times New Roman"/>
+          <w:sz w:val="24"/>
+        </w:rPr>
+        <w:t xml:space="preserve">engaging in more audio and video calls </w:t>
+      </w:r>
+      <w:r>
+        <w:rPr>
+          <w:rFonts w:ascii="Times New Roman" w:hAnsi="Times New Roman" w:cs="Times New Roman"/>
+          <w:sz w:val="24"/>
+        </w:rPr>
+        <w:t xml:space="preserve">and looking for </w:t>
+      </w:r>
+      <w:r>
+        <w:rPr>
+          <w:rFonts w:ascii="Times New Roman" w:hAnsi="Times New Roman" w:cs="Times New Roman"/>
+          <w:sz w:val="24"/>
+        </w:rPr>
+        <w:t>new ways to communicate</w:t>
+      </w:r>
+      <w:r>
+        <w:rPr>
+          <w:rFonts w:ascii="Times New Roman" w:hAnsi="Times New Roman" w:cs="Times New Roman"/>
+          <w:sz w:val="24"/>
+        </w:rPr>
+        <w:t>, or to collaborate, while spending more time remote from their friends and colleagues.</w:t>
+      </w:r>
+      <w:r>
+        <w:rPr>
+          <w:rFonts w:ascii="Times New Roman" w:hAnsi="Times New Roman" w:cs="Times New Roman"/>
+          <w:sz w:val="24"/>
+        </w:rPr>
+        <w:t xml:space="preserve"> (Fogg, 2020)</w:t>
+      </w:r>
+    </w:p>
+    <w:p>
+      <w:pPr>
+        <w:spacing w:line="480" w:lineRule="auto"/>
+        <w:jc w:val="both"/>
+        <w:rPr>
+          <w:rFonts w:ascii="Times New Roman" w:hAnsi="Times New Roman" w:cs="Times New Roman"/>
+          <w:sz w:val="24"/>
+        </w:rPr>
+      </w:pPr>
+      <w:r>
+        <w:rPr>
+          <w:rFonts w:ascii="Times New Roman" w:hAnsi="Times New Roman" w:cs="Times New Roman"/>
+          <w:sz w:val="24"/>
+        </w:rPr>
+        <w:t>Below are some predictions for GSM networks as the future approaches</w:t>
+      </w:r>
+    </w:p>
+    <w:p>
+      <w:pPr>
+        <w:pStyle w:val="ListParagraph"/>
+        <w:numPr>
+          <w:ilvl w:val="0"/>
+          <w:numId w:val="5"/>
+        </w:numPr>
+        <w:spacing w:line="480" w:lineRule="auto"/>
+        <w:jc w:val="both"/>
+        <w:rPr>
+          <w:rFonts w:ascii="Times New Roman" w:hAnsi="Times New Roman" w:cs="Times New Roman"/>
+          <w:sz w:val="24"/>
+        </w:rPr>
+      </w:pPr>
+      <w:r>
+        <w:rPr>
+          <w:rFonts w:ascii="Times New Roman" w:hAnsi="Times New Roman" w:cs="Times New Roman"/>
+          <w:sz w:val="24"/>
+        </w:rPr>
+        <w:t>2G and 3G will become deactivated</w:t>
+      </w:r>
+    </w:p>
+    <w:p>
+      <w:pPr>
+        <w:spacing w:line="480" w:lineRule="auto"/>
+        <w:ind w:left="720"/>
+        <w:jc w:val="both"/>
+        <w:rPr>
+          <w:rFonts w:ascii="Times New Roman" w:hAnsi="Times New Roman" w:cs="Times New Roman"/>
+          <w:sz w:val="24"/>
+        </w:rPr>
+      </w:pPr>
+      <w:r>
+        <w:rPr>
+          <w:rFonts w:ascii="Times New Roman" w:hAnsi="Times New Roman" w:cs="Times New Roman"/>
+          <w:sz w:val="24"/>
+        </w:rPr>
+        <w:t>Because of the high demand for 5G, operators will collaborate with regulators to phase out 3G services on existing frequency bands, allowing more capacity to be allocated to more efficient 5G technology. In Germany, we've seen evidence of 3G changes. While in the United States, AT&amp;T has been juggling 4G airwaves to improve its 5G offering. However, carriers must be cautious not to exacerbate the digital divide in regions where mobile consumers lack current 4G or better gear and continue to use older 2G or 3G handsets</w:t>
+      </w:r>
+      <w:r>
+        <w:rPr>
+          <w:rFonts w:ascii="Times New Roman" w:hAnsi="Times New Roman" w:cs="Times New Roman"/>
+          <w:sz w:val="24"/>
+        </w:rPr>
+        <w:t xml:space="preserve"> (Opensignal, 2021)</w:t>
+      </w:r>
+      <w:r>
+        <w:rPr>
+          <w:rFonts w:ascii="Times New Roman" w:hAnsi="Times New Roman" w:cs="Times New Roman"/>
+          <w:sz w:val="24"/>
+        </w:rPr>
+        <w:t>.</w:t>
+      </w:r>
+    </w:p>
+    <w:p>
+      <w:pPr>
+        <w:pStyle w:val="ListParagraph"/>
+        <w:numPr>
+          <w:ilvl w:val="0"/>
+          <w:numId w:val="5"/>
+        </w:numPr>
+        <w:spacing w:line="480" w:lineRule="auto"/>
+        <w:jc w:val="both"/>
+        <w:rPr>
+          <w:rFonts w:ascii="Times New Roman" w:hAnsi="Times New Roman" w:cs="Times New Roman"/>
+          <w:sz w:val="24"/>
+        </w:rPr>
+      </w:pPr>
+      <w:r>
+        <w:rPr>
+          <w:rFonts w:ascii="Times New Roman" w:hAnsi="Times New Roman" w:cs="Times New Roman"/>
+          <w:sz w:val="24"/>
+        </w:rPr>
+        <w:t>Spectrum</w:t>
+      </w:r>
+    </w:p>
+    <w:p>
+      <w:pPr>
+        <w:pStyle w:val="ListParagraph"/>
+        <w:spacing w:line="480" w:lineRule="auto"/>
+        <w:jc w:val="both"/>
+        <w:rPr>
+          <w:rFonts w:ascii="Times New Roman" w:hAnsi="Times New Roman" w:cs="Times New Roman"/>
+          <w:sz w:val="24"/>
+        </w:rPr>
+      </w:pPr>
+      <w:r>
+        <w:rPr>
+          <w:rFonts w:ascii="Times New Roman" w:hAnsi="Times New Roman" w:cs="Times New Roman"/>
+          <w:sz w:val="24"/>
+        </w:rPr>
+        <w:t>Finding more radio frequency to allocat</w:t>
+      </w:r>
+      <w:r>
+        <w:rPr>
+          <w:rFonts w:ascii="Times New Roman" w:hAnsi="Times New Roman" w:cs="Times New Roman"/>
+          <w:sz w:val="24"/>
+        </w:rPr>
+        <w:t xml:space="preserve">e to the 5G network is crucial. </w:t>
+      </w:r>
+      <w:r>
+        <w:rPr>
+          <w:rFonts w:ascii="Times New Roman" w:hAnsi="Times New Roman" w:cs="Times New Roman"/>
+          <w:sz w:val="24"/>
+        </w:rPr>
+        <w:t>There are now 46 candidates for consideration and this is likely to increase even more</w:t>
+      </w:r>
+      <w:r>
+        <w:rPr>
+          <w:rFonts w:ascii="Times New Roman" w:hAnsi="Times New Roman" w:cs="Times New Roman"/>
+          <w:sz w:val="24"/>
+        </w:rPr>
+        <w:t xml:space="preserve">. </w:t>
+      </w:r>
+      <w:r>
+        <w:rPr>
+          <w:rFonts w:ascii="Times New Roman" w:hAnsi="Times New Roman" w:cs="Times New Roman"/>
+          <w:sz w:val="24"/>
+        </w:rPr>
+        <w:t>Furthermore,</w:t>
+      </w:r>
+      <w:r>
+        <w:rPr>
+          <w:rFonts w:ascii="Times New Roman" w:hAnsi="Times New Roman" w:cs="Times New Roman"/>
+          <w:sz w:val="24"/>
+        </w:rPr>
+        <w:t xml:space="preserve"> here is interest in </w:t>
+      </w:r>
+      <w:r>
+        <w:rPr>
+          <w:rFonts w:ascii="Times New Roman" w:hAnsi="Times New Roman" w:cs="Times New Roman"/>
+          <w:sz w:val="24"/>
+        </w:rPr>
+        <w:t>the use of higher frequency bands,</w:t>
+      </w:r>
+      <w:r>
+        <w:rPr>
+          <w:rFonts w:ascii="Times New Roman" w:hAnsi="Times New Roman" w:cs="Times New Roman"/>
+          <w:sz w:val="24"/>
+        </w:rPr>
+        <w:t xml:space="preserve"> </w:t>
+      </w:r>
+      <w:r>
+        <w:rPr>
+          <w:rFonts w:ascii="Times New Roman" w:hAnsi="Times New Roman" w:cs="Times New Roman"/>
+          <w:sz w:val="24"/>
+        </w:rPr>
+        <w:t>including the millimetre wave bands</w:t>
+      </w:r>
+      <w:r>
+        <w:rPr>
+          <w:rFonts w:ascii="Times New Roman" w:hAnsi="Times New Roman" w:cs="Times New Roman"/>
+          <w:sz w:val="24"/>
+        </w:rPr>
+        <w:t xml:space="preserve"> </w:t>
+      </w:r>
+      <w:r>
+        <w:rPr>
+          <w:rFonts w:ascii="Times New Roman" w:hAnsi="Times New Roman" w:cs="Times New Roman"/>
+          <w:sz w:val="24"/>
+        </w:rPr>
+        <w:t>above 30GHz</w:t>
+      </w:r>
+      <w:r>
+        <w:rPr>
+          <w:rFonts w:ascii="Times New Roman" w:hAnsi="Times New Roman" w:cs="Times New Roman"/>
+          <w:sz w:val="24"/>
+        </w:rPr>
+        <w:t xml:space="preserve"> and this is likely to be discussed </w:t>
+      </w:r>
+      <w:r>
+        <w:rPr>
+          <w:rFonts w:ascii="Times New Roman" w:hAnsi="Times New Roman" w:cs="Times New Roman"/>
+          <w:sz w:val="24"/>
+        </w:rPr>
+        <w:t>at a future World Radio event</w:t>
+      </w:r>
+      <w:r>
+        <w:rPr>
+          <w:rFonts w:ascii="Times New Roman" w:hAnsi="Times New Roman" w:cs="Times New Roman"/>
+          <w:sz w:val="24"/>
+        </w:rPr>
+        <w:t xml:space="preserve"> (Kumar &amp; </w:t>
+      </w:r>
+      <w:r>
+        <w:rPr>
+          <w:rFonts w:ascii="Times New Roman" w:hAnsi="Times New Roman" w:cs="Times New Roman"/>
+          <w:sz w:val="24"/>
+        </w:rPr>
+        <w:t>Kaliyaperumal</w:t>
+      </w:r>
+      <w:r>
+        <w:rPr>
+          <w:rFonts w:ascii="Times New Roman" w:hAnsi="Times New Roman" w:cs="Times New Roman"/>
+          <w:sz w:val="24"/>
+        </w:rPr>
+        <w:t>, 2021</w:t>
       </w:r>
       <w:bookmarkStart w:id="0" w:name="_GoBack"/>
       <w:bookmarkEnd w:id="0"/>
-    </w:p>
-    <w:p>
-      <w:pPr>
-        <w:spacing w:line="480" w:lineRule="auto"/>
-        <w:jc w:val="center"/>
-        <w:rPr>
-          <w:rFonts w:ascii="Times New Roman" w:hAnsi="Times New Roman" w:cs="Times New Roman"/>
-          <w:b/>
-          <w:sz w:val="24"/>
-        </w:rPr>
-      </w:pPr>
-      <w:r>
-        <w:rPr>
-          <w:rFonts w:ascii="Times New Roman" w:hAnsi="Times New Roman" w:cs="Times New Roman"/>
-          <w:b/>
-          <w:sz w:val="24"/>
-        </w:rPr>
-        <w:t>JUNE 2022</w:t>
-      </w:r>
-    </w:p>
-    <w:p>
-      <w:pPr>
-        <w:rPr>
-          <w:rFonts w:ascii="Times New Roman" w:hAnsi="Times New Roman" w:cs="Times New Roman"/>
-          <w:b/>
-          <w:sz w:val="24"/>
-        </w:rPr>
-      </w:pPr>
-      <w:r>
-        <w:rPr>
-          <w:rFonts w:ascii="Times New Roman" w:hAnsi="Times New Roman" w:cs="Times New Roman"/>
-          <w:b/>
-          <w:sz w:val="24"/>
-        </w:rPr>
-        <w:br w:type="page"/>
-      </w:r>
-    </w:p>
-    <w:p>
-      <w:pPr>
-        <w:spacing w:line="480" w:lineRule="auto"/>
-        <w:jc w:val="center"/>
-        <w:rPr>
-          <w:rFonts w:ascii="Times New Roman" w:hAnsi="Times New Roman" w:cs="Times New Roman"/>
-          <w:b/>
-          <w:sz w:val="24"/>
-        </w:rPr>
-      </w:pPr>
+      <w:r>
+        <w:rPr>
+          <w:rFonts w:ascii="Times New Roman" w:hAnsi="Times New Roman" w:cs="Times New Roman"/>
+          <w:sz w:val="24"/>
+        </w:rPr>
+        <w:t>).</w:t>
+      </w:r>
     </w:p>
     <w:sectPr>
       <w:pgSz w:w="11906" w:h="16838"/>
@@ -154,6 +1973,456 @@
     </w:sectPr>
   </w:body>
 </w:document>
+</file>
+
+<file path=word/numbering.xml><?xml version="1.0" encoding="utf-8"?>
+<w:numbering xmlns:wpc="http://schemas.microsoft.com/office/word/2010/wordprocessingCanvas" xmlns:mc="http://schemas.openxmlformats.org/markup-compatibility/2006" xmlns:o="urn:schemas-microsoft-com:office:office" xmlns:r="http://schemas.openxmlformats.org/officeDocument/2006/relationships" xmlns:m="http://schemas.openxmlformats.org/officeDocument/2006/math" xmlns:v="urn:schemas-microsoft-com:vml" xmlns:wp14="http://schemas.microsoft.com/office/word/2010/wordprocessingDrawing" xmlns:wp="http://schemas.openxmlformats.org/drawingml/2006/wordprocessingDrawing" xmlns:w10="urn:schemas-microsoft-com:office:word" xmlns:w="http://schemas.openxmlformats.org/wordprocessingml/2006/main" xmlns:w14="http://schemas.microsoft.com/office/word/2010/wordml" xmlns:w15="http://schemas.microsoft.com/office/word/2012/wordml" xmlns:wpg="http://schemas.microsoft.com/office/word/2010/wordprocessingGroup" xmlns:wpi="http://schemas.microsoft.com/office/word/2010/wordprocessingInk" xmlns:wne="http://schemas.microsoft.com/office/word/2006/wordml" xmlns:wps="http://schemas.microsoft.com/office/word/2010/wordprocessingShape" mc:Ignorable="w14 w15 wp14">
+  <w:abstractNum w:abstractNumId="0">
+    <w:nsid w:val="237278E7"/>
+    <w:multiLevelType w:val="hybridMultilevel"/>
+    <w:tmpl w:val="015EE2A0"/>
+    <w:lvl w:ilvl="0" w:tplc="0809000F">
+      <w:start w:val="1"/>
+      <w:numFmt w:val="decimal"/>
+      <w:lvlText w:val="%1."/>
+      <w:lvlJc w:val="left"/>
+      <w:pPr>
+        <w:ind w:left="720" w:hanging="360"/>
+      </w:pPr>
+    </w:lvl>
+    <w:lvl w:ilvl="1" w:tplc="08090019" w:tentative="1">
+      <w:start w:val="1"/>
+      <w:numFmt w:val="lowerLetter"/>
+      <w:lvlText w:val="%2."/>
+      <w:lvlJc w:val="left"/>
+      <w:pPr>
+        <w:ind w:left="1440" w:hanging="360"/>
+      </w:pPr>
+    </w:lvl>
+    <w:lvl w:ilvl="2" w:tplc="0809001B" w:tentative="1">
+      <w:start w:val="1"/>
+      <w:numFmt w:val="lowerRoman"/>
+      <w:lvlText w:val="%3."/>
+      <w:lvlJc w:val="right"/>
+      <w:pPr>
+        <w:ind w:left="2160" w:hanging="180"/>
+      </w:pPr>
+    </w:lvl>
+    <w:lvl w:ilvl="3" w:tplc="0809000F" w:tentative="1">
+      <w:start w:val="1"/>
+      <w:numFmt w:val="decimal"/>
+      <w:lvlText w:val="%4."/>
+      <w:lvlJc w:val="left"/>
+      <w:pPr>
+        <w:ind w:left="2880" w:hanging="360"/>
+      </w:pPr>
+    </w:lvl>
+    <w:lvl w:ilvl="4" w:tplc="08090019" w:tentative="1">
+      <w:start w:val="1"/>
+      <w:numFmt w:val="lowerLetter"/>
+      <w:lvlText w:val="%5."/>
+      <w:lvlJc w:val="left"/>
+      <w:pPr>
+        <w:ind w:left="3600" w:hanging="360"/>
+      </w:pPr>
+    </w:lvl>
+    <w:lvl w:ilvl="5" w:tplc="0809001B" w:tentative="1">
+      <w:start w:val="1"/>
+      <w:numFmt w:val="lowerRoman"/>
+      <w:lvlText w:val="%6."/>
+      <w:lvlJc w:val="right"/>
+      <w:pPr>
+        <w:ind w:left="4320" w:hanging="180"/>
+      </w:pPr>
+    </w:lvl>
+    <w:lvl w:ilvl="6" w:tplc="0809000F" w:tentative="1">
+      <w:start w:val="1"/>
+      <w:numFmt w:val="decimal"/>
+      <w:lvlText w:val="%7."/>
+      <w:lvlJc w:val="left"/>
+      <w:pPr>
+        <w:ind w:left="5040" w:hanging="360"/>
+      </w:pPr>
+    </w:lvl>
+    <w:lvl w:ilvl="7" w:tplc="08090019" w:tentative="1">
+      <w:start w:val="1"/>
+      <w:numFmt w:val="lowerLetter"/>
+      <w:lvlText w:val="%8."/>
+      <w:lvlJc w:val="left"/>
+      <w:pPr>
+        <w:ind w:left="5760" w:hanging="360"/>
+      </w:pPr>
+    </w:lvl>
+    <w:lvl w:ilvl="8" w:tplc="0809001B" w:tentative="1">
+      <w:start w:val="1"/>
+      <w:numFmt w:val="lowerRoman"/>
+      <w:lvlText w:val="%9."/>
+      <w:lvlJc w:val="right"/>
+      <w:pPr>
+        <w:ind w:left="6480" w:hanging="180"/>
+      </w:pPr>
+    </w:lvl>
+  </w:abstractNum>
+  <w:abstractNum w:abstractNumId="1">
+    <w:nsid w:val="248C41C5"/>
+    <w:multiLevelType w:val="hybridMultilevel"/>
+    <w:tmpl w:val="D626F778"/>
+    <w:lvl w:ilvl="0" w:tplc="0809001B">
+      <w:start w:val="1"/>
+      <w:numFmt w:val="lowerRoman"/>
+      <w:lvlText w:val="%1."/>
+      <w:lvlJc w:val="right"/>
+      <w:pPr>
+        <w:ind w:left="720" w:hanging="360"/>
+      </w:pPr>
+    </w:lvl>
+    <w:lvl w:ilvl="1" w:tplc="08090019" w:tentative="1">
+      <w:start w:val="1"/>
+      <w:numFmt w:val="lowerLetter"/>
+      <w:lvlText w:val="%2."/>
+      <w:lvlJc w:val="left"/>
+      <w:pPr>
+        <w:ind w:left="1440" w:hanging="360"/>
+      </w:pPr>
+    </w:lvl>
+    <w:lvl w:ilvl="2" w:tplc="0809001B" w:tentative="1">
+      <w:start w:val="1"/>
+      <w:numFmt w:val="lowerRoman"/>
+      <w:lvlText w:val="%3."/>
+      <w:lvlJc w:val="right"/>
+      <w:pPr>
+        <w:ind w:left="2160" w:hanging="180"/>
+      </w:pPr>
+    </w:lvl>
+    <w:lvl w:ilvl="3" w:tplc="0809000F" w:tentative="1">
+      <w:start w:val="1"/>
+      <w:numFmt w:val="decimal"/>
+      <w:lvlText w:val="%4."/>
+      <w:lvlJc w:val="left"/>
+      <w:pPr>
+        <w:ind w:left="2880" w:hanging="360"/>
+      </w:pPr>
+    </w:lvl>
+    <w:lvl w:ilvl="4" w:tplc="08090019" w:tentative="1">
+      <w:start w:val="1"/>
+      <w:numFmt w:val="lowerLetter"/>
+      <w:lvlText w:val="%5."/>
+      <w:lvlJc w:val="left"/>
+      <w:pPr>
+        <w:ind w:left="3600" w:hanging="360"/>
+      </w:pPr>
+    </w:lvl>
+    <w:lvl w:ilvl="5" w:tplc="0809001B" w:tentative="1">
+      <w:start w:val="1"/>
+      <w:numFmt w:val="lowerRoman"/>
+      <w:lvlText w:val="%6."/>
+      <w:lvlJc w:val="right"/>
+      <w:pPr>
+        <w:ind w:left="4320" w:hanging="180"/>
+      </w:pPr>
+    </w:lvl>
+    <w:lvl w:ilvl="6" w:tplc="0809000F" w:tentative="1">
+      <w:start w:val="1"/>
+      <w:numFmt w:val="decimal"/>
+      <w:lvlText w:val="%7."/>
+      <w:lvlJc w:val="left"/>
+      <w:pPr>
+        <w:ind w:left="5040" w:hanging="360"/>
+      </w:pPr>
+    </w:lvl>
+    <w:lvl w:ilvl="7" w:tplc="08090019" w:tentative="1">
+      <w:start w:val="1"/>
+      <w:numFmt w:val="lowerLetter"/>
+      <w:lvlText w:val="%8."/>
+      <w:lvlJc w:val="left"/>
+      <w:pPr>
+        <w:ind w:left="5760" w:hanging="360"/>
+      </w:pPr>
+    </w:lvl>
+    <w:lvl w:ilvl="8" w:tplc="0809001B" w:tentative="1">
+      <w:start w:val="1"/>
+      <w:numFmt w:val="lowerRoman"/>
+      <w:lvlText w:val="%9."/>
+      <w:lvlJc w:val="right"/>
+      <w:pPr>
+        <w:ind w:left="6480" w:hanging="180"/>
+      </w:pPr>
+    </w:lvl>
+  </w:abstractNum>
+  <w:abstractNum w:abstractNumId="2">
+    <w:nsid w:val="42CB1ADC"/>
+    <w:multiLevelType w:val="hybridMultilevel"/>
+    <w:tmpl w:val="4B9CF5FC"/>
+    <w:lvl w:ilvl="0" w:tplc="0809000F">
+      <w:start w:val="1"/>
+      <w:numFmt w:val="decimal"/>
+      <w:lvlText w:val="%1."/>
+      <w:lvlJc w:val="left"/>
+      <w:pPr>
+        <w:ind w:left="720" w:hanging="360"/>
+      </w:pPr>
+    </w:lvl>
+    <w:lvl w:ilvl="1" w:tplc="08090019" w:tentative="1">
+      <w:start w:val="1"/>
+      <w:numFmt w:val="lowerLetter"/>
+      <w:lvlText w:val="%2."/>
+      <w:lvlJc w:val="left"/>
+      <w:pPr>
+        <w:ind w:left="1440" w:hanging="360"/>
+      </w:pPr>
+    </w:lvl>
+    <w:lvl w:ilvl="2" w:tplc="0809001B" w:tentative="1">
+      <w:start w:val="1"/>
+      <w:numFmt w:val="lowerRoman"/>
+      <w:lvlText w:val="%3."/>
+      <w:lvlJc w:val="right"/>
+      <w:pPr>
+        <w:ind w:left="2160" w:hanging="180"/>
+      </w:pPr>
+    </w:lvl>
+    <w:lvl w:ilvl="3" w:tplc="0809000F" w:tentative="1">
+      <w:start w:val="1"/>
+      <w:numFmt w:val="decimal"/>
+      <w:lvlText w:val="%4."/>
+      <w:lvlJc w:val="left"/>
+      <w:pPr>
+        <w:ind w:left="2880" w:hanging="360"/>
+      </w:pPr>
+    </w:lvl>
+    <w:lvl w:ilvl="4" w:tplc="08090019" w:tentative="1">
+      <w:start w:val="1"/>
+      <w:numFmt w:val="lowerLetter"/>
+      <w:lvlText w:val="%5."/>
+      <w:lvlJc w:val="left"/>
+      <w:pPr>
+        <w:ind w:left="3600" w:hanging="360"/>
+      </w:pPr>
+    </w:lvl>
+    <w:lvl w:ilvl="5" w:tplc="0809001B" w:tentative="1">
+      <w:start w:val="1"/>
+      <w:numFmt w:val="lowerRoman"/>
+      <w:lvlText w:val="%6."/>
+      <w:lvlJc w:val="right"/>
+      <w:pPr>
+        <w:ind w:left="4320" w:hanging="180"/>
+      </w:pPr>
+    </w:lvl>
+    <w:lvl w:ilvl="6" w:tplc="0809000F" w:tentative="1">
+      <w:start w:val="1"/>
+      <w:numFmt w:val="decimal"/>
+      <w:lvlText w:val="%7."/>
+      <w:lvlJc w:val="left"/>
+      <w:pPr>
+        <w:ind w:left="5040" w:hanging="360"/>
+      </w:pPr>
+    </w:lvl>
+    <w:lvl w:ilvl="7" w:tplc="08090019" w:tentative="1">
+      <w:start w:val="1"/>
+      <w:numFmt w:val="lowerLetter"/>
+      <w:lvlText w:val="%8."/>
+      <w:lvlJc w:val="left"/>
+      <w:pPr>
+        <w:ind w:left="5760" w:hanging="360"/>
+      </w:pPr>
+    </w:lvl>
+    <w:lvl w:ilvl="8" w:tplc="0809001B" w:tentative="1">
+      <w:start w:val="1"/>
+      <w:numFmt w:val="lowerRoman"/>
+      <w:lvlText w:val="%9."/>
+      <w:lvlJc w:val="right"/>
+      <w:pPr>
+        <w:ind w:left="6480" w:hanging="180"/>
+      </w:pPr>
+    </w:lvl>
+  </w:abstractNum>
+  <w:abstractNum w:abstractNumId="3">
+    <w:nsid w:val="4AA97ADC"/>
+    <w:multiLevelType w:val="hybridMultilevel"/>
+    <w:tmpl w:val="1D361A6C"/>
+    <w:lvl w:ilvl="0" w:tplc="0809001B">
+      <w:start w:val="1"/>
+      <w:numFmt w:val="lowerRoman"/>
+      <w:lvlText w:val="%1."/>
+      <w:lvlJc w:val="right"/>
+      <w:pPr>
+        <w:ind w:left="720" w:hanging="360"/>
+      </w:pPr>
+    </w:lvl>
+    <w:lvl w:ilvl="1" w:tplc="08090019" w:tentative="1">
+      <w:start w:val="1"/>
+      <w:numFmt w:val="lowerLetter"/>
+      <w:lvlText w:val="%2."/>
+      <w:lvlJc w:val="left"/>
+      <w:pPr>
+        <w:ind w:left="1440" w:hanging="360"/>
+      </w:pPr>
+    </w:lvl>
+    <w:lvl w:ilvl="2" w:tplc="0809001B" w:tentative="1">
+      <w:start w:val="1"/>
+      <w:numFmt w:val="lowerRoman"/>
+      <w:lvlText w:val="%3."/>
+      <w:lvlJc w:val="right"/>
+      <w:pPr>
+        <w:ind w:left="2160" w:hanging="180"/>
+      </w:pPr>
+    </w:lvl>
+    <w:lvl w:ilvl="3" w:tplc="0809000F" w:tentative="1">
+      <w:start w:val="1"/>
+      <w:numFmt w:val="decimal"/>
+      <w:lvlText w:val="%4."/>
+      <w:lvlJc w:val="left"/>
+      <w:pPr>
+        <w:ind w:left="2880" w:hanging="360"/>
+      </w:pPr>
+    </w:lvl>
+    <w:lvl w:ilvl="4" w:tplc="08090019" w:tentative="1">
+      <w:start w:val="1"/>
+      <w:numFmt w:val="lowerLetter"/>
+      <w:lvlText w:val="%5."/>
+      <w:lvlJc w:val="left"/>
+      <w:pPr>
+        <w:ind w:left="3600" w:hanging="360"/>
+      </w:pPr>
+    </w:lvl>
+    <w:lvl w:ilvl="5" w:tplc="0809001B" w:tentative="1">
+      <w:start w:val="1"/>
+      <w:numFmt w:val="lowerRoman"/>
+      <w:lvlText w:val="%6."/>
+      <w:lvlJc w:val="right"/>
+      <w:pPr>
+        <w:ind w:left="4320" w:hanging="180"/>
+      </w:pPr>
+    </w:lvl>
+    <w:lvl w:ilvl="6" w:tplc="0809000F" w:tentative="1">
+      <w:start w:val="1"/>
+      <w:numFmt w:val="decimal"/>
+      <w:lvlText w:val="%7."/>
+      <w:lvlJc w:val="left"/>
+      <w:pPr>
+        <w:ind w:left="5040" w:hanging="360"/>
+      </w:pPr>
+    </w:lvl>
+    <w:lvl w:ilvl="7" w:tplc="08090019" w:tentative="1">
+      <w:start w:val="1"/>
+      <w:numFmt w:val="lowerLetter"/>
+      <w:lvlText w:val="%8."/>
+      <w:lvlJc w:val="left"/>
+      <w:pPr>
+        <w:ind w:left="5760" w:hanging="360"/>
+      </w:pPr>
+    </w:lvl>
+    <w:lvl w:ilvl="8" w:tplc="0809001B" w:tentative="1">
+      <w:start w:val="1"/>
+      <w:numFmt w:val="lowerRoman"/>
+      <w:lvlText w:val="%9."/>
+      <w:lvlJc w:val="right"/>
+      <w:pPr>
+        <w:ind w:left="6480" w:hanging="180"/>
+      </w:pPr>
+    </w:lvl>
+  </w:abstractNum>
+  <w:abstractNum w:abstractNumId="4">
+    <w:nsid w:val="7C5947AB"/>
+    <w:multiLevelType w:val="hybridMultilevel"/>
+    <w:tmpl w:val="3E7C6C94"/>
+    <w:lvl w:ilvl="0" w:tplc="0809001B">
+      <w:start w:val="1"/>
+      <w:numFmt w:val="lowerRoman"/>
+      <w:lvlText w:val="%1."/>
+      <w:lvlJc w:val="right"/>
+      <w:pPr>
+        <w:ind w:left="720" w:hanging="360"/>
+      </w:pPr>
+    </w:lvl>
+    <w:lvl w:ilvl="1" w:tplc="08090019" w:tentative="1">
+      <w:start w:val="1"/>
+      <w:numFmt w:val="lowerLetter"/>
+      <w:lvlText w:val="%2."/>
+      <w:lvlJc w:val="left"/>
+      <w:pPr>
+        <w:ind w:left="1440" w:hanging="360"/>
+      </w:pPr>
+    </w:lvl>
+    <w:lvl w:ilvl="2" w:tplc="0809001B" w:tentative="1">
+      <w:start w:val="1"/>
+      <w:numFmt w:val="lowerRoman"/>
+      <w:lvlText w:val="%3."/>
+      <w:lvlJc w:val="right"/>
+      <w:pPr>
+        <w:ind w:left="2160" w:hanging="180"/>
+      </w:pPr>
+    </w:lvl>
+    <w:lvl w:ilvl="3" w:tplc="0809000F" w:tentative="1">
+      <w:start w:val="1"/>
+      <w:numFmt w:val="decimal"/>
+      <w:lvlText w:val="%4."/>
+      <w:lvlJc w:val="left"/>
+      <w:pPr>
+        <w:ind w:left="2880" w:hanging="360"/>
+      </w:pPr>
+    </w:lvl>
+    <w:lvl w:ilvl="4" w:tplc="08090019" w:tentative="1">
+      <w:start w:val="1"/>
+      <w:numFmt w:val="lowerLetter"/>
+      <w:lvlText w:val="%5."/>
+      <w:lvlJc w:val="left"/>
+      <w:pPr>
+        <w:ind w:left="3600" w:hanging="360"/>
+      </w:pPr>
+    </w:lvl>
+    <w:lvl w:ilvl="5" w:tplc="0809001B" w:tentative="1">
+      <w:start w:val="1"/>
+      <w:numFmt w:val="lowerRoman"/>
+      <w:lvlText w:val="%6."/>
+      <w:lvlJc w:val="right"/>
+      <w:pPr>
+        <w:ind w:left="4320" w:hanging="180"/>
+      </w:pPr>
+    </w:lvl>
+    <w:lvl w:ilvl="6" w:tplc="0809000F" w:tentative="1">
+      <w:start w:val="1"/>
+      <w:numFmt w:val="decimal"/>
+      <w:lvlText w:val="%7."/>
+      <w:lvlJc w:val="left"/>
+      <w:pPr>
+        <w:ind w:left="5040" w:hanging="360"/>
+      </w:pPr>
+    </w:lvl>
+    <w:lvl w:ilvl="7" w:tplc="08090019" w:tentative="1">
+      <w:start w:val="1"/>
+      <w:numFmt w:val="lowerLetter"/>
+      <w:lvlText w:val="%8."/>
+      <w:lvlJc w:val="left"/>
+      <w:pPr>
+        <w:ind w:left="5760" w:hanging="360"/>
+      </w:pPr>
+    </w:lvl>
+    <w:lvl w:ilvl="8" w:tplc="0809001B" w:tentative="1">
+      <w:start w:val="1"/>
+      <w:numFmt w:val="lowerRoman"/>
+      <w:lvlText w:val="%9."/>
+      <w:lvlJc w:val="right"/>
+      <w:pPr>
+        <w:ind w:left="6480" w:hanging="180"/>
+      </w:pPr>
+    </w:lvl>
+  </w:abstractNum>
+  <w:num w:numId="1">
+    <w:abstractNumId w:val="2"/>
+  </w:num>
+  <w:num w:numId="2">
+    <w:abstractNumId w:val="0"/>
+  </w:num>
+  <w:num w:numId="3">
+    <w:abstractNumId w:val="3"/>
+  </w:num>
+  <w:num w:numId="4">
+    <w:abstractNumId w:val="1"/>
+  </w:num>
+  <w:num w:numId="5">
+    <w:abstractNumId w:val="4"/>
+  </w:num>
+</w:numbering>
 </file>
 
 <file path=word/styles.xml><?xml version="1.0" encoding="utf-8"?>
@@ -577,6 +2846,17 @@
     <w:semiHidden/>
     <w:unhideWhenUsed/>
   </w:style>
+  <w:style w:type="paragraph" w:styleId="ListParagraph">
+    <w:name w:val="List Paragraph"/>
+    <w:basedOn w:val="Normal"/>
+    <w:uiPriority w:val="34"/>
+    <w:qFormat/>
+    <w:rsid w:val="00E63CDE"/>
+    <w:pPr>
+      <w:ind w:left="720"/>
+      <w:contextualSpacing/>
+    </w:pPr>
+  </w:style>
 </w:styles>
 </file>
 

</xml_diff>